<commit_message>
Spring REST App1 added
</commit_message>
<xml_diff>
--- a/Spring REST.docx
+++ b/Spring REST.docx
@@ -7,7 +7,7 @@
         <w:spacing w:after="0" w:line="240" w:lineRule="auto"/>
         <w:jc w:val="center"/>
         <w:rPr>
-          <w:rFonts w:ascii="Segoe UI" w:hAnsi="Segoe UI" w:cs="Segoe UI"/>
+          <w:rFonts w:asciiTheme="minorHAnsi" w:hAnsiTheme="minorHAnsi" w:cstheme="minorHAnsi"/>
           <w:b/>
           <w:bCs/>
           <w:sz w:val="32"/>
@@ -17,7 +17,7 @@
       </w:pPr>
       <w:r>
         <w:rPr>
-          <w:rFonts w:ascii="Segoe UI" w:hAnsi="Segoe UI" w:cs="Segoe UI"/>
+          <w:rFonts w:asciiTheme="minorHAnsi" w:hAnsiTheme="minorHAnsi" w:cstheme="minorHAnsi"/>
           <w:b/>
           <w:bCs/>
           <w:sz w:val="32"/>
@@ -31,7 +31,7 @@
       <w:pPr>
         <w:spacing w:after="0" w:line="240" w:lineRule="auto"/>
         <w:rPr>
-          <w:rFonts w:ascii="Segoe UI" w:hAnsi="Segoe UI" w:cs="Segoe UI"/>
+          <w:rFonts w:asciiTheme="minorHAnsi" w:hAnsiTheme="minorHAnsi" w:cstheme="minorHAnsi"/>
           <w:sz w:val="24"/>
           <w:szCs w:val="24"/>
         </w:rPr>
@@ -41,14 +41,14 @@
       <w:pPr>
         <w:spacing w:after="0" w:line="240" w:lineRule="auto"/>
         <w:rPr>
-          <w:rFonts w:ascii="Segoe UI" w:hAnsi="Segoe UI" w:cs="Segoe UI"/>
+          <w:rFonts w:asciiTheme="minorHAnsi" w:hAnsiTheme="minorHAnsi" w:cstheme="minorHAnsi"/>
           <w:sz w:val="24"/>
           <w:szCs w:val="24"/>
         </w:rPr>
       </w:pPr>
       <w:r>
         <w:rPr>
-          <w:rFonts w:ascii="Segoe UI" w:hAnsi="Segoe UI" w:cs="Segoe UI"/>
+          <w:rFonts w:asciiTheme="minorHAnsi" w:hAnsiTheme="minorHAnsi" w:cstheme="minorHAnsi"/>
           <w:b/>
           <w:bCs/>
           <w:sz w:val="24"/>
@@ -58,7 +58,7 @@
       </w:r>
       <w:r>
         <w:rPr>
-          <w:rFonts w:ascii="Segoe UI" w:hAnsi="Segoe UI" w:cs="Segoe UI"/>
+          <w:rFonts w:asciiTheme="minorHAnsi" w:hAnsiTheme="minorHAnsi" w:cstheme="minorHAnsi"/>
           <w:sz w:val="24"/>
           <w:szCs w:val="24"/>
         </w:rPr>
@@ -66,7 +66,7 @@
       </w:r>
       <w:r>
         <w:rPr>
-          <w:rFonts w:ascii="Segoe UI" w:hAnsi="Segoe UI" w:cs="Segoe UI"/>
+          <w:rFonts w:asciiTheme="minorHAnsi" w:hAnsiTheme="minorHAnsi" w:cstheme="minorHAnsi"/>
           <w:sz w:val="24"/>
           <w:szCs w:val="24"/>
         </w:rPr>
@@ -77,7 +77,7 @@
       <w:pPr>
         <w:spacing w:after="0" w:line="240" w:lineRule="auto"/>
         <w:rPr>
-          <w:rFonts w:ascii="Segoe UI" w:hAnsi="Segoe UI" w:cs="Segoe UI"/>
+          <w:rFonts w:asciiTheme="minorHAnsi" w:hAnsiTheme="minorHAnsi" w:cstheme="minorHAnsi"/>
           <w:sz w:val="24"/>
           <w:szCs w:val="24"/>
         </w:rPr>
@@ -87,7 +87,7 @@
       <w:pPr>
         <w:spacing w:after="0" w:line="240" w:lineRule="auto"/>
         <w:rPr>
-          <w:rFonts w:ascii="Segoe UI" w:hAnsi="Segoe UI" w:cs="Segoe UI"/>
+          <w:rFonts w:asciiTheme="minorHAnsi" w:hAnsiTheme="minorHAnsi" w:cstheme="minorHAnsi"/>
           <w:b/>
           <w:bCs/>
           <w:sz w:val="24"/>
@@ -96,7 +96,7 @@
       </w:pPr>
       <w:r>
         <w:rPr>
-          <w:rFonts w:ascii="Segoe UI" w:hAnsi="Segoe UI" w:cs="Segoe UI"/>
+          <w:rFonts w:asciiTheme="minorHAnsi" w:hAnsiTheme="minorHAnsi" w:cstheme="minorHAnsi"/>
           <w:b/>
           <w:bCs/>
           <w:sz w:val="24"/>
@@ -114,14 +114,14 @@
         </w:numPr>
         <w:spacing w:after="0" w:line="240" w:lineRule="auto"/>
         <w:rPr>
-          <w:rFonts w:ascii="Segoe UI" w:hAnsi="Segoe UI" w:cs="Segoe UI"/>
+          <w:rFonts w:asciiTheme="minorHAnsi" w:hAnsiTheme="minorHAnsi" w:cstheme="minorHAnsi"/>
           <w:sz w:val="24"/>
           <w:szCs w:val="24"/>
         </w:rPr>
       </w:pPr>
       <w:r>
         <w:rPr>
-          <w:rFonts w:ascii="Segoe UI" w:hAnsi="Segoe UI" w:cs="Segoe UI"/>
+          <w:rFonts w:asciiTheme="minorHAnsi" w:hAnsiTheme="minorHAnsi" w:cstheme="minorHAnsi"/>
           <w:sz w:val="24"/>
           <w:szCs w:val="24"/>
         </w:rPr>
@@ -129,7 +129,7 @@
       </w:r>
       <w:r>
         <w:rPr>
-          <w:rFonts w:ascii="Segoe UI" w:hAnsi="Segoe UI" w:cs="Segoe UI"/>
+          <w:rFonts w:asciiTheme="minorHAnsi" w:hAnsiTheme="minorHAnsi" w:cstheme="minorHAnsi"/>
           <w:sz w:val="24"/>
           <w:szCs w:val="24"/>
         </w:rPr>
@@ -137,7 +137,7 @@
       </w:r>
       <w:r>
         <w:rPr>
-          <w:rFonts w:ascii="Segoe UI" w:hAnsi="Segoe UI" w:cs="Segoe UI"/>
+          <w:rFonts w:asciiTheme="minorHAnsi" w:hAnsiTheme="minorHAnsi" w:cstheme="minorHAnsi"/>
           <w:sz w:val="24"/>
           <w:szCs w:val="24"/>
         </w:rPr>
@@ -153,14 +153,14 @@
         </w:numPr>
         <w:spacing w:after="0" w:line="240" w:lineRule="auto"/>
         <w:rPr>
-          <w:rFonts w:ascii="Segoe UI" w:hAnsi="Segoe UI" w:cs="Segoe UI"/>
+          <w:rFonts w:asciiTheme="minorHAnsi" w:hAnsiTheme="minorHAnsi" w:cstheme="minorHAnsi"/>
           <w:sz w:val="24"/>
           <w:szCs w:val="24"/>
         </w:rPr>
       </w:pPr>
       <w:r>
         <w:rPr>
-          <w:rFonts w:ascii="Segoe UI" w:hAnsi="Segoe UI" w:cs="Segoe UI"/>
+          <w:rFonts w:asciiTheme="minorHAnsi" w:hAnsiTheme="minorHAnsi" w:cstheme="minorHAnsi"/>
           <w:sz w:val="24"/>
           <w:szCs w:val="24"/>
         </w:rPr>
@@ -168,7 +168,7 @@
       </w:r>
       <w:r>
         <w:rPr>
-          <w:rFonts w:ascii="Segoe UI" w:hAnsi="Segoe UI" w:cs="Segoe UI"/>
+          <w:rFonts w:asciiTheme="minorHAnsi" w:hAnsiTheme="minorHAnsi" w:cstheme="minorHAnsi"/>
           <w:sz w:val="24"/>
           <w:szCs w:val="24"/>
         </w:rPr>
@@ -179,7 +179,7 @@
       <w:pPr>
         <w:spacing w:after="0" w:line="240" w:lineRule="auto"/>
         <w:rPr>
-          <w:rFonts w:ascii="Segoe UI" w:hAnsi="Segoe UI" w:cs="Segoe UI"/>
+          <w:rFonts w:asciiTheme="minorHAnsi" w:hAnsiTheme="minorHAnsi" w:cstheme="minorHAnsi"/>
           <w:sz w:val="24"/>
           <w:szCs w:val="24"/>
         </w:rPr>
@@ -189,7 +189,7 @@
       <w:pPr>
         <w:spacing w:after="0" w:line="240" w:lineRule="auto"/>
         <w:rPr>
-          <w:rFonts w:ascii="Segoe UI" w:hAnsi="Segoe UI" w:cs="Segoe UI"/>
+          <w:rFonts w:asciiTheme="minorHAnsi" w:hAnsiTheme="minorHAnsi" w:cstheme="minorHAnsi"/>
           <w:b/>
           <w:bCs/>
           <w:sz w:val="24"/>
@@ -198,7 +198,7 @@
       </w:pPr>
       <w:r>
         <w:rPr>
-          <w:rFonts w:ascii="Segoe UI" w:hAnsi="Segoe UI" w:cs="Segoe UI"/>
+          <w:rFonts w:asciiTheme="minorHAnsi" w:hAnsiTheme="minorHAnsi" w:cstheme="minorHAnsi"/>
           <w:b/>
           <w:bCs/>
           <w:sz w:val="24"/>
@@ -216,14 +216,14 @@
         </w:numPr>
         <w:spacing w:after="0" w:line="240" w:lineRule="auto"/>
         <w:rPr>
-          <w:rFonts w:ascii="Segoe UI" w:hAnsi="Segoe UI" w:cs="Segoe UI"/>
+          <w:rFonts w:asciiTheme="minorHAnsi" w:hAnsiTheme="minorHAnsi" w:cstheme="minorHAnsi"/>
           <w:sz w:val="24"/>
           <w:szCs w:val="24"/>
         </w:rPr>
       </w:pPr>
       <w:r>
         <w:rPr>
-          <w:rFonts w:ascii="Segoe UI" w:hAnsi="Segoe UI" w:cs="Segoe UI"/>
+          <w:rFonts w:asciiTheme="minorHAnsi" w:hAnsiTheme="minorHAnsi" w:cstheme="minorHAnsi"/>
           <w:sz w:val="24"/>
           <w:szCs w:val="24"/>
         </w:rPr>
@@ -239,14 +239,14 @@
         </w:numPr>
         <w:spacing w:after="0" w:line="240" w:lineRule="auto"/>
         <w:rPr>
-          <w:rFonts w:ascii="Segoe UI" w:hAnsi="Segoe UI" w:cs="Segoe UI"/>
+          <w:rFonts w:asciiTheme="minorHAnsi" w:hAnsiTheme="minorHAnsi" w:cstheme="minorHAnsi"/>
           <w:sz w:val="24"/>
           <w:szCs w:val="24"/>
         </w:rPr>
       </w:pPr>
       <w:r>
         <w:rPr>
-          <w:rFonts w:ascii="Segoe UI" w:hAnsi="Segoe UI" w:cs="Segoe UI"/>
+          <w:rFonts w:asciiTheme="minorHAnsi" w:hAnsiTheme="minorHAnsi" w:cstheme="minorHAnsi"/>
           <w:sz w:val="24"/>
           <w:szCs w:val="24"/>
         </w:rPr>
@@ -257,7 +257,7 @@
       <w:pPr>
         <w:spacing w:after="0" w:line="240" w:lineRule="auto"/>
         <w:rPr>
-          <w:rFonts w:ascii="Segoe UI" w:hAnsi="Segoe UI" w:cs="Segoe UI"/>
+          <w:rFonts w:asciiTheme="minorHAnsi" w:hAnsiTheme="minorHAnsi" w:cstheme="minorHAnsi"/>
           <w:sz w:val="24"/>
           <w:szCs w:val="24"/>
         </w:rPr>
@@ -267,7 +267,7 @@
       <w:pPr>
         <w:spacing w:after="0" w:line="240" w:lineRule="auto"/>
         <w:rPr>
-          <w:rFonts w:ascii="Segoe UI" w:hAnsi="Segoe UI" w:cs="Segoe UI"/>
+          <w:rFonts w:asciiTheme="minorHAnsi" w:hAnsiTheme="minorHAnsi" w:cstheme="minorHAnsi"/>
           <w:sz w:val="24"/>
           <w:szCs w:val="24"/>
         </w:rPr>
@@ -277,7 +277,7 @@
       <w:pPr>
         <w:spacing w:after="0" w:line="240" w:lineRule="auto"/>
         <w:rPr>
-          <w:rFonts w:ascii="Segoe UI" w:hAnsi="Segoe UI" w:cs="Segoe UI"/>
+          <w:rFonts w:asciiTheme="minorHAnsi" w:hAnsiTheme="minorHAnsi" w:cstheme="minorHAnsi"/>
           <w:b/>
           <w:bCs/>
           <w:sz w:val="24"/>
@@ -286,7 +286,7 @@
       </w:pPr>
       <w:r>
         <w:rPr>
-          <w:rFonts w:ascii="Segoe UI" w:hAnsi="Segoe UI" w:cs="Segoe UI"/>
+          <w:rFonts w:asciiTheme="minorHAnsi" w:hAnsiTheme="minorHAnsi" w:cstheme="minorHAnsi"/>
           <w:b/>
           <w:bCs/>
           <w:sz w:val="24"/>
@@ -299,7 +299,7 @@
       <w:pPr>
         <w:spacing w:after="0" w:line="240" w:lineRule="auto"/>
         <w:rPr>
-          <w:rFonts w:ascii="Segoe UI" w:hAnsi="Segoe UI" w:cs="Segoe UI"/>
+          <w:rFonts w:asciiTheme="minorHAnsi" w:hAnsiTheme="minorHAnsi" w:cstheme="minorHAnsi"/>
           <w:color w:val="000000"/>
           <w:sz w:val="26"/>
           <w:szCs w:val="26"/>
@@ -309,7 +309,7 @@
       </w:pPr>
       <w:r>
         <w:rPr>
-          <w:rFonts w:ascii="Segoe UI" w:hAnsi="Segoe UI" w:cs="Segoe UI"/>
+          <w:rFonts w:asciiTheme="minorHAnsi" w:hAnsiTheme="minorHAnsi" w:cstheme="minorHAnsi"/>
           <w:color w:val="000000"/>
           <w:sz w:val="26"/>
           <w:szCs w:val="26"/>
@@ -321,7 +321,7 @@
       <w:r>
         <w:rPr>
           <w:rStyle w:val="Strong"/>
-          <w:rFonts w:ascii="Segoe UI" w:hAnsi="Segoe UI" w:cs="Segoe UI"/>
+          <w:rFonts w:asciiTheme="minorHAnsi" w:hAnsiTheme="minorHAnsi" w:cstheme="minorHAnsi"/>
           <w:color w:val="000000"/>
           <w:sz w:val="26"/>
           <w:szCs w:val="26"/>
@@ -333,7 +333,7 @@
       </w:r>
       <w:r>
         <w:rPr>
-          <w:rFonts w:ascii="Segoe UI" w:hAnsi="Segoe UI" w:cs="Segoe UI"/>
+          <w:rFonts w:asciiTheme="minorHAnsi" w:hAnsiTheme="minorHAnsi" w:cstheme="minorHAnsi"/>
           <w:color w:val="000000"/>
           <w:sz w:val="26"/>
           <w:szCs w:val="26"/>
@@ -345,7 +345,7 @@
       <w:r>
         <w:rPr>
           <w:rStyle w:val="Strong"/>
-          <w:rFonts w:ascii="Segoe UI" w:hAnsi="Segoe UI" w:cs="Segoe UI"/>
+          <w:rFonts w:asciiTheme="minorHAnsi" w:hAnsiTheme="minorHAnsi" w:cstheme="minorHAnsi"/>
           <w:color w:val="000000"/>
           <w:sz w:val="26"/>
           <w:szCs w:val="26"/>
@@ -357,7 +357,7 @@
       </w:r>
       <w:r>
         <w:rPr>
-          <w:rFonts w:ascii="Segoe UI" w:hAnsi="Segoe UI" w:cs="Segoe UI"/>
+          <w:rFonts w:asciiTheme="minorHAnsi" w:hAnsiTheme="minorHAnsi" w:cstheme="minorHAnsi"/>
           <w:color w:val="000000"/>
           <w:sz w:val="26"/>
           <w:szCs w:val="26"/>
@@ -369,7 +369,7 @@
       <w:r>
         <w:rPr>
           <w:rStyle w:val="Strong"/>
-          <w:rFonts w:ascii="Segoe UI" w:hAnsi="Segoe UI" w:cs="Segoe UI"/>
+          <w:rFonts w:asciiTheme="minorHAnsi" w:hAnsiTheme="minorHAnsi" w:cstheme="minorHAnsi"/>
           <w:color w:val="000000"/>
           <w:sz w:val="26"/>
           <w:szCs w:val="26"/>
@@ -381,7 +381,7 @@
       </w:r>
       <w:r>
         <w:rPr>
-          <w:rFonts w:ascii="Segoe UI" w:hAnsi="Segoe UI" w:cs="Segoe UI"/>
+          <w:rFonts w:asciiTheme="minorHAnsi" w:hAnsiTheme="minorHAnsi" w:cstheme="minorHAnsi"/>
           <w:color w:val="000000"/>
           <w:sz w:val="26"/>
           <w:szCs w:val="26"/>
@@ -395,16 +395,16 @@
       <w:pPr>
         <w:spacing w:after="0" w:line="240" w:lineRule="auto"/>
         <w:rPr>
-          <w:rFonts w:ascii="Segoe UI" w:hAnsi="Segoe UI" w:cs="Segoe UI"/>
-          <w:color w:val="000000"/>
-          <w:sz w:val="26"/>
-          <w:szCs w:val="26"/>
-          <w:shd w:val="clear" w:color="auto" w:fill="FFFFFF"/>
-        </w:rPr>
-      </w:pPr>
-      <w:r>
-        <w:rPr>
-          <w:rFonts w:ascii="Segoe UI" w:hAnsi="Segoe UI" w:cs="Segoe UI"/>
+          <w:rFonts w:asciiTheme="minorHAnsi" w:hAnsiTheme="minorHAnsi" w:cstheme="minorHAnsi"/>
+          <w:color w:val="000000"/>
+          <w:sz w:val="26"/>
+          <w:szCs w:val="26"/>
+          <w:shd w:val="clear" w:color="auto" w:fill="FFFFFF"/>
+        </w:rPr>
+      </w:pPr>
+      <w:r>
+        <w:rPr>
+          <w:rFonts w:asciiTheme="minorHAnsi" w:hAnsiTheme="minorHAnsi" w:cstheme="minorHAnsi"/>
           <w:color w:val="000000"/>
           <w:sz w:val="26"/>
           <w:szCs w:val="26"/>
@@ -414,7 +414,7 @@
       </w:r>
       <w:r>
         <w:rPr>
-          <w:rFonts w:ascii="Segoe UI" w:hAnsi="Segoe UI" w:cs="Segoe UI"/>
+          <w:rFonts w:asciiTheme="minorHAnsi" w:hAnsiTheme="minorHAnsi" w:cstheme="minorHAnsi"/>
           <w:color w:val="000000"/>
           <w:sz w:val="26"/>
           <w:szCs w:val="26"/>
@@ -427,7 +427,7 @@
       <w:pPr>
         <w:spacing w:after="0" w:line="240" w:lineRule="auto"/>
         <w:rPr>
-          <w:rFonts w:ascii="Segoe UI" w:hAnsi="Segoe UI" w:cs="Segoe UI"/>
+          <w:rFonts w:asciiTheme="minorHAnsi" w:hAnsiTheme="minorHAnsi" w:cstheme="minorHAnsi"/>
           <w:color w:val="000000"/>
           <w:sz w:val="26"/>
           <w:szCs w:val="26"/>
@@ -444,16 +444,16 @@
         </w:numPr>
         <w:spacing w:after="0" w:line="240" w:lineRule="auto"/>
         <w:rPr>
-          <w:rFonts w:ascii="Segoe UI" w:hAnsi="Segoe UI" w:cs="Segoe UI"/>
-          <w:color w:val="000000"/>
-          <w:sz w:val="26"/>
-          <w:szCs w:val="26"/>
-          <w:shd w:val="clear" w:color="auto" w:fill="FFFFFF"/>
-        </w:rPr>
-      </w:pPr>
-      <w:r>
-        <w:rPr>
-          <w:rFonts w:ascii="Segoe UI" w:hAnsi="Segoe UI" w:cs="Segoe UI"/>
+          <w:rFonts w:asciiTheme="minorHAnsi" w:hAnsiTheme="minorHAnsi" w:cstheme="minorHAnsi"/>
+          <w:color w:val="000000"/>
+          <w:sz w:val="26"/>
+          <w:szCs w:val="26"/>
+          <w:shd w:val="clear" w:color="auto" w:fill="FFFFFF"/>
+        </w:rPr>
+      </w:pPr>
+      <w:r>
+        <w:rPr>
+          <w:rFonts w:asciiTheme="minorHAnsi" w:hAnsiTheme="minorHAnsi" w:cstheme="minorHAnsi"/>
           <w:color w:val="000000"/>
           <w:sz w:val="26"/>
           <w:szCs w:val="26"/>
@@ -466,28 +466,28 @@
       <w:pPr>
         <w:spacing w:after="0" w:line="240" w:lineRule="auto"/>
         <w:rPr>
-          <w:rFonts w:ascii="Segoe UI" w:hAnsi="Segoe UI" w:cs="Segoe UI"/>
-          <w:color w:val="000000"/>
-          <w:sz w:val="26"/>
-          <w:szCs w:val="26"/>
-          <w:shd w:val="clear" w:color="auto" w:fill="FFFFFF"/>
-        </w:rPr>
-      </w:pPr>
-    </w:p>
-    <w:p>
-      <w:pPr>
-        <w:spacing w:after="0" w:line="240" w:lineRule="auto"/>
-        <w:rPr>
-          <w:rFonts w:ascii="Segoe UI" w:hAnsi="Segoe UI" w:cs="Segoe UI"/>
-          <w:color w:val="000000"/>
-          <w:sz w:val="26"/>
-          <w:szCs w:val="26"/>
-          <w:shd w:val="clear" w:color="auto" w:fill="FFFFFF"/>
-        </w:rPr>
-      </w:pPr>
-      <w:r>
-        <w:rPr>
-          <w:rFonts w:ascii="Segoe UI" w:hAnsi="Segoe UI" w:cs="Segoe UI"/>
+          <w:rFonts w:asciiTheme="minorHAnsi" w:hAnsiTheme="minorHAnsi" w:cstheme="minorHAnsi"/>
+          <w:color w:val="000000"/>
+          <w:sz w:val="26"/>
+          <w:szCs w:val="26"/>
+          <w:shd w:val="clear" w:color="auto" w:fill="FFFFFF"/>
+        </w:rPr>
+      </w:pPr>
+    </w:p>
+    <w:p>
+      <w:pPr>
+        <w:spacing w:after="0" w:line="240" w:lineRule="auto"/>
+        <w:rPr>
+          <w:rFonts w:asciiTheme="minorHAnsi" w:hAnsiTheme="minorHAnsi" w:cstheme="minorHAnsi"/>
+          <w:color w:val="000000"/>
+          <w:sz w:val="26"/>
+          <w:szCs w:val="26"/>
+          <w:shd w:val="clear" w:color="auto" w:fill="FFFFFF"/>
+        </w:rPr>
+      </w:pPr>
+      <w:r>
+        <w:rPr>
+          <w:rFonts w:asciiTheme="minorHAnsi" w:hAnsiTheme="minorHAnsi" w:cstheme="minorHAnsi"/>
           <w:color w:val="000000"/>
           <w:sz w:val="26"/>
           <w:szCs w:val="26"/>
@@ -505,16 +505,16 @@
         </w:numPr>
         <w:spacing w:after="0" w:line="240" w:lineRule="auto"/>
         <w:rPr>
-          <w:rFonts w:ascii="Segoe UI" w:hAnsi="Segoe UI" w:cs="Segoe UI"/>
-          <w:color w:val="000000"/>
-          <w:sz w:val="26"/>
-          <w:szCs w:val="26"/>
-          <w:shd w:val="clear" w:color="auto" w:fill="FFFFFF"/>
-        </w:rPr>
-      </w:pPr>
-      <w:r>
-        <w:rPr>
-          <w:rFonts w:ascii="Segoe UI" w:hAnsi="Segoe UI" w:cs="Segoe UI"/>
+          <w:rFonts w:asciiTheme="minorHAnsi" w:hAnsiTheme="minorHAnsi" w:cstheme="minorHAnsi"/>
+          <w:color w:val="000000"/>
+          <w:sz w:val="26"/>
+          <w:szCs w:val="26"/>
+          <w:shd w:val="clear" w:color="auto" w:fill="FFFFFF"/>
+        </w:rPr>
+      </w:pPr>
+      <w:r>
+        <w:rPr>
+          <w:rFonts w:asciiTheme="minorHAnsi" w:hAnsiTheme="minorHAnsi" w:cstheme="minorHAnsi"/>
           <w:color w:val="000000"/>
           <w:sz w:val="26"/>
           <w:szCs w:val="26"/>
@@ -532,16 +532,16 @@
         </w:numPr>
         <w:spacing w:after="0" w:line="240" w:lineRule="auto"/>
         <w:rPr>
-          <w:rFonts w:ascii="Segoe UI" w:hAnsi="Segoe UI" w:cs="Segoe UI"/>
-          <w:color w:val="000000"/>
-          <w:sz w:val="26"/>
-          <w:szCs w:val="26"/>
-          <w:shd w:val="clear" w:color="auto" w:fill="FFFFFF"/>
-        </w:rPr>
-      </w:pPr>
-      <w:r>
-        <w:rPr>
-          <w:rFonts w:ascii="Segoe UI" w:hAnsi="Segoe UI" w:cs="Segoe UI"/>
+          <w:rFonts w:asciiTheme="minorHAnsi" w:hAnsiTheme="minorHAnsi" w:cstheme="minorHAnsi"/>
+          <w:color w:val="000000"/>
+          <w:sz w:val="26"/>
+          <w:szCs w:val="26"/>
+          <w:shd w:val="clear" w:color="auto" w:fill="FFFFFF"/>
+        </w:rPr>
+      </w:pPr>
+      <w:r>
+        <w:rPr>
+          <w:rFonts w:asciiTheme="minorHAnsi" w:hAnsiTheme="minorHAnsi" w:cstheme="minorHAnsi"/>
           <w:color w:val="000000"/>
           <w:sz w:val="26"/>
           <w:szCs w:val="26"/>
@@ -554,15 +554,16 @@
       <w:pPr>
         <w:spacing w:after="0" w:line="240" w:lineRule="auto"/>
         <w:rPr>
-          <w:rFonts w:ascii="Segoe UI" w:hAnsi="Segoe UI" w:cs="Segoe UI"/>
-          <w:color w:val="000000"/>
-          <w:sz w:val="26"/>
-          <w:szCs w:val="26"/>
-          <w:shd w:val="clear" w:color="auto" w:fill="FFFFFF"/>
-        </w:rPr>
-      </w:pPr>
-      <w:r>
-        <w:rPr>
+          <w:rFonts w:asciiTheme="minorHAnsi" w:hAnsiTheme="minorHAnsi" w:cstheme="minorHAnsi"/>
+          <w:color w:val="000000"/>
+          <w:sz w:val="26"/>
+          <w:szCs w:val="26"/>
+          <w:shd w:val="clear" w:color="auto" w:fill="FFFFFF"/>
+        </w:rPr>
+      </w:pPr>
+      <w:r>
+        <w:rPr>
+          <w:rFonts w:asciiTheme="minorHAnsi" w:hAnsiTheme="minorHAnsi" w:cstheme="minorHAnsi"/>
           <w:noProof/>
         </w:rPr>
         <w:drawing>
@@ -619,51 +620,50 @@
       <w:pPr>
         <w:spacing w:after="0" w:line="240" w:lineRule="auto"/>
         <w:rPr>
-          <w:rFonts w:ascii="Segoe UI" w:hAnsi="Segoe UI" w:cs="Segoe UI"/>
-          <w:color w:val="000000"/>
-          <w:sz w:val="26"/>
-          <w:szCs w:val="26"/>
-          <w:shd w:val="clear" w:color="auto" w:fill="FFFFFF"/>
-        </w:rPr>
-      </w:pPr>
-    </w:p>
-    <w:p>
-      <w:pPr>
-        <w:spacing w:after="0" w:line="240" w:lineRule="auto"/>
-        <w:rPr>
-          <w:rFonts w:ascii="Segoe UI" w:hAnsi="Segoe UI" w:cs="Segoe UI"/>
-          <w:color w:val="000000"/>
-          <w:sz w:val="26"/>
-          <w:szCs w:val="26"/>
-          <w:shd w:val="clear" w:color="auto" w:fill="FFFFFF"/>
-        </w:rPr>
-      </w:pPr>
-    </w:p>
-    <w:p>
-      <w:pPr>
-        <w:spacing w:after="0" w:line="240" w:lineRule="auto"/>
-        <w:rPr>
-          <w:rFonts w:ascii="Segoe UI" w:hAnsi="Segoe UI" w:cs="Segoe UI"/>
-          <w:color w:val="000000"/>
-          <w:sz w:val="26"/>
-          <w:szCs w:val="26"/>
-          <w:shd w:val="clear" w:color="auto" w:fill="FFFFFF"/>
-        </w:rPr>
-      </w:pPr>
-      <w:r>
-        <w:rPr>
-          <w:rFonts w:ascii="Segoe UI" w:hAnsi="Segoe UI" w:cs="Segoe UI"/>
-          <w:color w:val="000000"/>
-          <w:sz w:val="26"/>
-          <w:szCs w:val="26"/>
-          <w:shd w:val="clear" w:color="auto" w:fill="FFFFFF"/>
-        </w:rPr>
-        <w:lastRenderedPageBreak/>
+          <w:rFonts w:asciiTheme="minorHAnsi" w:hAnsiTheme="minorHAnsi" w:cstheme="minorHAnsi"/>
+          <w:color w:val="000000"/>
+          <w:sz w:val="26"/>
+          <w:szCs w:val="26"/>
+          <w:shd w:val="clear" w:color="auto" w:fill="FFFFFF"/>
+        </w:rPr>
+      </w:pPr>
+    </w:p>
+    <w:p>
+      <w:pPr>
+        <w:spacing w:after="0" w:line="240" w:lineRule="auto"/>
+        <w:rPr>
+          <w:rFonts w:asciiTheme="minorHAnsi" w:hAnsiTheme="minorHAnsi" w:cstheme="minorHAnsi"/>
+          <w:color w:val="000000"/>
+          <w:sz w:val="26"/>
+          <w:szCs w:val="26"/>
+          <w:shd w:val="clear" w:color="auto" w:fill="FFFFFF"/>
+        </w:rPr>
+      </w:pPr>
+    </w:p>
+    <w:p>
+      <w:pPr>
+        <w:spacing w:after="0" w:line="240" w:lineRule="auto"/>
+        <w:rPr>
+          <w:rFonts w:asciiTheme="minorHAnsi" w:hAnsiTheme="minorHAnsi" w:cstheme="minorHAnsi"/>
+          <w:color w:val="000000"/>
+          <w:sz w:val="26"/>
+          <w:szCs w:val="26"/>
+          <w:shd w:val="clear" w:color="auto" w:fill="FFFFFF"/>
+        </w:rPr>
+      </w:pPr>
+      <w:r>
+        <w:rPr>
+          <w:rFonts w:asciiTheme="minorHAnsi" w:hAnsiTheme="minorHAnsi" w:cstheme="minorHAnsi"/>
+          <w:color w:val="000000"/>
+          <w:sz w:val="26"/>
+          <w:szCs w:val="26"/>
+          <w:shd w:val="clear" w:color="auto" w:fill="FFFFFF"/>
+        </w:rPr>
         <w:t xml:space="preserve">We use JSON language to communicate with different application. In java, we have </w:t>
       </w:r>
       <w:r>
         <w:rPr>
-          <w:rFonts w:ascii="Segoe UI" w:hAnsi="Segoe UI" w:cs="Segoe UI"/>
+          <w:rFonts w:asciiTheme="minorHAnsi" w:hAnsiTheme="minorHAnsi" w:cstheme="minorHAnsi"/>
           <w:b/>
           <w:bCs/>
           <w:color w:val="000000"/>
@@ -675,7 +675,7 @@
       </w:r>
       <w:r>
         <w:rPr>
-          <w:rFonts w:ascii="Segoe UI" w:hAnsi="Segoe UI" w:cs="Segoe UI"/>
+          <w:rFonts w:asciiTheme="minorHAnsi" w:hAnsiTheme="minorHAnsi" w:cstheme="minorHAnsi"/>
           <w:color w:val="000000"/>
           <w:sz w:val="26"/>
           <w:szCs w:val="26"/>
@@ -688,33 +688,34 @@
       <w:pPr>
         <w:spacing w:after="0" w:line="240" w:lineRule="auto"/>
         <w:rPr>
-          <w:rFonts w:ascii="Segoe UI" w:hAnsi="Segoe UI" w:cs="Segoe UI"/>
-          <w:color w:val="000000"/>
-          <w:sz w:val="26"/>
-          <w:szCs w:val="26"/>
-          <w:shd w:val="clear" w:color="auto" w:fill="FFFFFF"/>
-        </w:rPr>
-      </w:pPr>
-    </w:p>
-    <w:p>
-      <w:pPr>
-        <w:spacing w:after="0" w:line="240" w:lineRule="auto"/>
-        <w:rPr>
-          <w:rFonts w:ascii="Segoe UI" w:hAnsi="Segoe UI" w:cs="Segoe UI"/>
-          <w:color w:val="000000"/>
-          <w:sz w:val="26"/>
-          <w:szCs w:val="26"/>
-          <w:shd w:val="clear" w:color="auto" w:fill="FFFFFF"/>
-        </w:rPr>
-      </w:pPr>
-      <w:r>
-        <w:rPr>
+          <w:rFonts w:asciiTheme="minorHAnsi" w:hAnsiTheme="minorHAnsi" w:cstheme="minorHAnsi"/>
+          <w:color w:val="000000"/>
+          <w:sz w:val="26"/>
+          <w:szCs w:val="26"/>
+          <w:shd w:val="clear" w:color="auto" w:fill="FFFFFF"/>
+        </w:rPr>
+      </w:pPr>
+    </w:p>
+    <w:p>
+      <w:pPr>
+        <w:spacing w:after="0" w:line="240" w:lineRule="auto"/>
+        <w:rPr>
+          <w:rFonts w:asciiTheme="minorHAnsi" w:hAnsiTheme="minorHAnsi" w:cstheme="minorHAnsi"/>
+          <w:color w:val="000000"/>
+          <w:sz w:val="26"/>
+          <w:szCs w:val="26"/>
+          <w:shd w:val="clear" w:color="auto" w:fill="FFFFFF"/>
+        </w:rPr>
+      </w:pPr>
+      <w:r>
+        <w:rPr>
+          <w:rFonts w:asciiTheme="minorHAnsi" w:hAnsiTheme="minorHAnsi" w:cstheme="minorHAnsi"/>
           <w:noProof/>
         </w:rPr>
         <w:drawing>
-          <wp:inline distT="0" distB="0" distL="0" distR="0" wp14:anchorId="16B85C8D" wp14:editId="00C4034C">
+          <wp:inline distT="0" distB="0" distL="0" distR="0" wp14:anchorId="16B85C8D" wp14:editId="62980596">
             <wp:extent cx="5731510" cy="973455"/>
-            <wp:effectExtent l="0" t="0" r="2540" b="0"/>
+            <wp:effectExtent l="19050" t="19050" r="21590" b="17145"/>
             <wp:docPr id="520414214" name="Picture 2"/>
             <wp:cNvGraphicFramePr>
               <a:graphicFrameLocks xmlns:a="http://schemas.openxmlformats.org/drawingml/2006/main" noChangeAspect="1"/>
@@ -751,7 +752,9 @@
                     </a:prstGeom>
                     <a:noFill/>
                     <a:ln>
-                      <a:noFill/>
+                      <a:solidFill>
+                        <a:schemeClr val="tx1"/>
+                      </a:solidFill>
                     </a:ln>
                   </pic:spPr>
                 </pic:pic>
@@ -765,28 +768,28 @@
       <w:pPr>
         <w:spacing w:after="0" w:line="240" w:lineRule="auto"/>
         <w:rPr>
-          <w:rFonts w:ascii="Segoe UI" w:hAnsi="Segoe UI" w:cs="Segoe UI"/>
-          <w:color w:val="000000"/>
-          <w:sz w:val="26"/>
-          <w:szCs w:val="26"/>
-          <w:shd w:val="clear" w:color="auto" w:fill="FFFFFF"/>
-        </w:rPr>
-      </w:pPr>
-    </w:p>
-    <w:p>
-      <w:pPr>
-        <w:spacing w:after="0" w:line="240" w:lineRule="auto"/>
-        <w:rPr>
-          <w:rFonts w:ascii="Segoe UI" w:hAnsi="Segoe UI" w:cs="Segoe UI"/>
-          <w:color w:val="000000"/>
-          <w:sz w:val="26"/>
-          <w:szCs w:val="26"/>
-          <w:shd w:val="clear" w:color="auto" w:fill="FFFFFF"/>
-        </w:rPr>
-      </w:pPr>
-      <w:r>
-        <w:rPr>
-          <w:rFonts w:ascii="Segoe UI" w:hAnsi="Segoe UI" w:cs="Segoe UI"/>
+          <w:rFonts w:asciiTheme="minorHAnsi" w:hAnsiTheme="minorHAnsi" w:cstheme="minorHAnsi"/>
+          <w:color w:val="000000"/>
+          <w:sz w:val="26"/>
+          <w:szCs w:val="26"/>
+          <w:shd w:val="clear" w:color="auto" w:fill="FFFFFF"/>
+        </w:rPr>
+      </w:pPr>
+    </w:p>
+    <w:p>
+      <w:pPr>
+        <w:spacing w:after="0" w:line="240" w:lineRule="auto"/>
+        <w:rPr>
+          <w:rFonts w:asciiTheme="minorHAnsi" w:hAnsiTheme="minorHAnsi" w:cstheme="minorHAnsi"/>
+          <w:color w:val="000000"/>
+          <w:sz w:val="26"/>
+          <w:szCs w:val="26"/>
+          <w:shd w:val="clear" w:color="auto" w:fill="FFFFFF"/>
+        </w:rPr>
+      </w:pPr>
+      <w:r>
+        <w:rPr>
+          <w:rFonts w:asciiTheme="minorHAnsi" w:hAnsiTheme="minorHAnsi" w:cstheme="minorHAnsi"/>
           <w:color w:val="000000"/>
           <w:sz w:val="26"/>
           <w:szCs w:val="26"/>
@@ -799,40 +802,40 @@
       <w:pPr>
         <w:spacing w:after="0" w:line="240" w:lineRule="auto"/>
         <w:rPr>
-          <w:rFonts w:ascii="Segoe UI" w:hAnsi="Segoe UI" w:cs="Segoe UI"/>
-          <w:color w:val="000000"/>
-          <w:sz w:val="26"/>
-          <w:szCs w:val="26"/>
-          <w:shd w:val="clear" w:color="auto" w:fill="FFFFFF"/>
-        </w:rPr>
-      </w:pPr>
-    </w:p>
-    <w:p>
-      <w:pPr>
-        <w:spacing w:after="0" w:line="240" w:lineRule="auto"/>
-        <w:rPr>
-          <w:rFonts w:ascii="Segoe UI" w:hAnsi="Segoe UI" w:cs="Segoe UI"/>
-          <w:color w:val="000000"/>
-          <w:sz w:val="26"/>
-          <w:szCs w:val="26"/>
-          <w:shd w:val="clear" w:color="auto" w:fill="FFFFFF"/>
-        </w:rPr>
-      </w:pPr>
-    </w:p>
-    <w:p>
-      <w:pPr>
-        <w:spacing w:after="0" w:line="240" w:lineRule="auto"/>
-        <w:rPr>
-          <w:rFonts w:ascii="Segoe UI" w:hAnsi="Segoe UI" w:cs="Segoe UI"/>
-          <w:color w:val="000000"/>
-          <w:sz w:val="26"/>
-          <w:szCs w:val="26"/>
-          <w:shd w:val="clear" w:color="auto" w:fill="FFFFFF"/>
-        </w:rPr>
-      </w:pPr>
-      <w:r>
-        <w:rPr>
-          <w:rFonts w:ascii="Segoe UI" w:hAnsi="Segoe UI" w:cs="Segoe UI"/>
+          <w:rFonts w:asciiTheme="minorHAnsi" w:hAnsiTheme="minorHAnsi" w:cstheme="minorHAnsi"/>
+          <w:color w:val="000000"/>
+          <w:sz w:val="26"/>
+          <w:szCs w:val="26"/>
+          <w:shd w:val="clear" w:color="auto" w:fill="FFFFFF"/>
+        </w:rPr>
+      </w:pPr>
+    </w:p>
+    <w:p>
+      <w:pPr>
+        <w:spacing w:after="0" w:line="240" w:lineRule="auto"/>
+        <w:rPr>
+          <w:rFonts w:asciiTheme="minorHAnsi" w:hAnsiTheme="minorHAnsi" w:cstheme="minorHAnsi"/>
+          <w:color w:val="000000"/>
+          <w:sz w:val="26"/>
+          <w:szCs w:val="26"/>
+          <w:shd w:val="clear" w:color="auto" w:fill="FFFFFF"/>
+        </w:rPr>
+      </w:pPr>
+    </w:p>
+    <w:p>
+      <w:pPr>
+        <w:spacing w:after="0" w:line="240" w:lineRule="auto"/>
+        <w:rPr>
+          <w:rFonts w:asciiTheme="minorHAnsi" w:hAnsiTheme="minorHAnsi" w:cstheme="minorHAnsi"/>
+          <w:color w:val="000000"/>
+          <w:sz w:val="26"/>
+          <w:szCs w:val="26"/>
+          <w:shd w:val="clear" w:color="auto" w:fill="FFFFFF"/>
+        </w:rPr>
+      </w:pPr>
+      <w:r>
+        <w:rPr>
+          <w:rFonts w:asciiTheme="minorHAnsi" w:hAnsiTheme="minorHAnsi" w:cstheme="minorHAnsi"/>
           <w:color w:val="000000"/>
           <w:sz w:val="26"/>
           <w:szCs w:val="26"/>
@@ -845,28 +848,28 @@
       <w:pPr>
         <w:spacing w:after="0" w:line="240" w:lineRule="auto"/>
         <w:rPr>
-          <w:rFonts w:ascii="Segoe UI" w:hAnsi="Segoe UI" w:cs="Segoe UI"/>
-          <w:color w:val="000000"/>
-          <w:sz w:val="26"/>
-          <w:szCs w:val="26"/>
-          <w:shd w:val="clear" w:color="auto" w:fill="FFFFFF"/>
-        </w:rPr>
-      </w:pPr>
-    </w:p>
-    <w:p>
-      <w:pPr>
-        <w:spacing w:after="0" w:line="240" w:lineRule="auto"/>
-        <w:rPr>
-          <w:rFonts w:ascii="Segoe UI" w:hAnsi="Segoe UI" w:cs="Segoe UI"/>
-          <w:color w:val="000000"/>
-          <w:sz w:val="26"/>
-          <w:szCs w:val="26"/>
-          <w:shd w:val="clear" w:color="auto" w:fill="FFFFFF"/>
-        </w:rPr>
-      </w:pPr>
-      <w:r>
-        <w:rPr>
-          <w:rFonts w:ascii="Segoe UI" w:hAnsi="Segoe UI" w:cs="Segoe UI"/>
+          <w:rFonts w:asciiTheme="minorHAnsi" w:hAnsiTheme="minorHAnsi" w:cstheme="minorHAnsi"/>
+          <w:color w:val="000000"/>
+          <w:sz w:val="26"/>
+          <w:szCs w:val="26"/>
+          <w:shd w:val="clear" w:color="auto" w:fill="FFFFFF"/>
+        </w:rPr>
+      </w:pPr>
+    </w:p>
+    <w:p>
+      <w:pPr>
+        <w:spacing w:after="0" w:line="240" w:lineRule="auto"/>
+        <w:rPr>
+          <w:rFonts w:asciiTheme="minorHAnsi" w:hAnsiTheme="minorHAnsi" w:cstheme="minorHAnsi"/>
+          <w:color w:val="000000"/>
+          <w:sz w:val="26"/>
+          <w:szCs w:val="26"/>
+          <w:shd w:val="clear" w:color="auto" w:fill="FFFFFF"/>
+        </w:rPr>
+      </w:pPr>
+      <w:r>
+        <w:rPr>
+          <w:rFonts w:asciiTheme="minorHAnsi" w:hAnsiTheme="minorHAnsi" w:cstheme="minorHAnsi"/>
           <w:color w:val="000000"/>
           <w:sz w:val="26"/>
           <w:szCs w:val="26"/>
@@ -879,19 +882,19 @@
       <w:pPr>
         <w:spacing w:after="0" w:line="240" w:lineRule="auto"/>
         <w:rPr>
-          <w:rFonts w:ascii="Segoe UI" w:hAnsi="Segoe UI" w:cs="Segoe UI"/>
-          <w:color w:val="000000"/>
-          <w:sz w:val="26"/>
-          <w:szCs w:val="26"/>
-          <w:shd w:val="clear" w:color="auto" w:fill="FFFFFF"/>
-        </w:rPr>
-      </w:pPr>
-    </w:p>
-    <w:p>
-      <w:pPr>
-        <w:spacing w:after="0" w:line="240" w:lineRule="auto"/>
-        <w:rPr>
-          <w:rFonts w:ascii="Segoe UI" w:hAnsi="Segoe UI" w:cs="Segoe UI"/>
+          <w:rFonts w:asciiTheme="minorHAnsi" w:hAnsiTheme="minorHAnsi" w:cstheme="minorHAnsi"/>
+          <w:color w:val="000000"/>
+          <w:sz w:val="26"/>
+          <w:szCs w:val="26"/>
+          <w:shd w:val="clear" w:color="auto" w:fill="FFFFFF"/>
+        </w:rPr>
+      </w:pPr>
+    </w:p>
+    <w:p>
+      <w:pPr>
+        <w:spacing w:after="0" w:line="240" w:lineRule="auto"/>
+        <w:rPr>
+          <w:rFonts w:asciiTheme="minorHAnsi" w:hAnsiTheme="minorHAnsi" w:cstheme="minorHAnsi"/>
           <w:b/>
           <w:bCs/>
           <w:color w:val="000000"/>
@@ -902,7 +905,7 @@
       </w:pPr>
       <w:r>
         <w:rPr>
-          <w:rFonts w:ascii="Segoe UI" w:hAnsi="Segoe UI" w:cs="Segoe UI"/>
+          <w:rFonts w:asciiTheme="minorHAnsi" w:hAnsiTheme="minorHAnsi" w:cstheme="minorHAnsi"/>
           <w:b/>
           <w:bCs/>
           <w:color w:val="000000"/>
@@ -922,16 +925,16 @@
         </w:numPr>
         <w:spacing w:after="0" w:line="240" w:lineRule="auto"/>
         <w:rPr>
-          <w:rFonts w:ascii="Segoe UI" w:hAnsi="Segoe UI" w:cs="Segoe UI"/>
-          <w:color w:val="000000"/>
-          <w:sz w:val="26"/>
-          <w:szCs w:val="26"/>
-          <w:shd w:val="clear" w:color="auto" w:fill="FFFFFF"/>
-        </w:rPr>
-      </w:pPr>
-      <w:r>
-        <w:rPr>
-          <w:rFonts w:ascii="Segoe UI" w:hAnsi="Segoe UI" w:cs="Segoe UI"/>
+          <w:rFonts w:asciiTheme="minorHAnsi" w:hAnsiTheme="minorHAnsi" w:cstheme="minorHAnsi"/>
+          <w:color w:val="000000"/>
+          <w:sz w:val="26"/>
+          <w:szCs w:val="26"/>
+          <w:shd w:val="clear" w:color="auto" w:fill="FFFFFF"/>
+        </w:rPr>
+      </w:pPr>
+      <w:r>
+        <w:rPr>
+          <w:rFonts w:asciiTheme="minorHAnsi" w:hAnsiTheme="minorHAnsi" w:cstheme="minorHAnsi"/>
           <w:color w:val="000000"/>
           <w:sz w:val="26"/>
           <w:szCs w:val="26"/>
@@ -941,7 +944,7 @@
       </w:r>
       <w:r>
         <w:rPr>
-          <w:rFonts w:ascii="Segoe UI" w:hAnsi="Segoe UI" w:cs="Segoe UI"/>
+          <w:rFonts w:asciiTheme="minorHAnsi" w:hAnsiTheme="minorHAnsi" w:cstheme="minorHAnsi"/>
           <w:color w:val="000000"/>
           <w:sz w:val="26"/>
           <w:szCs w:val="26"/>
@@ -959,16 +962,16 @@
         </w:numPr>
         <w:spacing w:after="0" w:line="240" w:lineRule="auto"/>
         <w:rPr>
-          <w:rFonts w:ascii="Segoe UI" w:hAnsi="Segoe UI" w:cs="Segoe UI"/>
-          <w:color w:val="000000"/>
-          <w:sz w:val="26"/>
-          <w:szCs w:val="26"/>
-          <w:shd w:val="clear" w:color="auto" w:fill="FFFFFF"/>
-        </w:rPr>
-      </w:pPr>
-      <w:r>
-        <w:rPr>
-          <w:rFonts w:ascii="Segoe UI" w:hAnsi="Segoe UI" w:cs="Segoe UI"/>
+          <w:rFonts w:asciiTheme="minorHAnsi" w:hAnsiTheme="minorHAnsi" w:cstheme="minorHAnsi"/>
+          <w:color w:val="000000"/>
+          <w:sz w:val="26"/>
+          <w:szCs w:val="26"/>
+          <w:shd w:val="clear" w:color="auto" w:fill="FFFFFF"/>
+        </w:rPr>
+      </w:pPr>
+      <w:r>
+        <w:rPr>
+          <w:rFonts w:asciiTheme="minorHAnsi" w:hAnsiTheme="minorHAnsi" w:cstheme="minorHAnsi"/>
           <w:color w:val="000000"/>
           <w:sz w:val="26"/>
           <w:szCs w:val="26"/>
@@ -978,7 +981,7 @@
       </w:r>
       <w:r>
         <w:rPr>
-          <w:rFonts w:ascii="Segoe UI" w:hAnsi="Segoe UI" w:cs="Segoe UI"/>
+          <w:rFonts w:asciiTheme="minorHAnsi" w:hAnsiTheme="minorHAnsi" w:cstheme="minorHAnsi"/>
           <w:color w:val="000000"/>
           <w:sz w:val="26"/>
           <w:szCs w:val="26"/>
@@ -996,16 +999,16 @@
         </w:numPr>
         <w:spacing w:after="0" w:line="240" w:lineRule="auto"/>
         <w:rPr>
-          <w:rFonts w:ascii="Segoe UI" w:hAnsi="Segoe UI" w:cs="Segoe UI"/>
-          <w:color w:val="000000"/>
-          <w:sz w:val="26"/>
-          <w:szCs w:val="26"/>
-          <w:shd w:val="clear" w:color="auto" w:fill="FFFFFF"/>
-        </w:rPr>
-      </w:pPr>
-      <w:r>
-        <w:rPr>
-          <w:rFonts w:ascii="Segoe UI" w:hAnsi="Segoe UI" w:cs="Segoe UI"/>
+          <w:rFonts w:asciiTheme="minorHAnsi" w:hAnsiTheme="minorHAnsi" w:cstheme="minorHAnsi"/>
+          <w:color w:val="000000"/>
+          <w:sz w:val="26"/>
+          <w:szCs w:val="26"/>
+          <w:shd w:val="clear" w:color="auto" w:fill="FFFFFF"/>
+        </w:rPr>
+      </w:pPr>
+      <w:r>
+        <w:rPr>
+          <w:rFonts w:asciiTheme="minorHAnsi" w:hAnsiTheme="minorHAnsi" w:cstheme="minorHAnsi"/>
           <w:color w:val="000000"/>
           <w:sz w:val="26"/>
           <w:szCs w:val="26"/>
@@ -1015,7 +1018,7 @@
       </w:r>
       <w:r>
         <w:rPr>
-          <w:rFonts w:ascii="Segoe UI" w:hAnsi="Segoe UI" w:cs="Segoe UI"/>
+          <w:rFonts w:asciiTheme="minorHAnsi" w:hAnsiTheme="minorHAnsi" w:cstheme="minorHAnsi"/>
           <w:color w:val="000000"/>
           <w:sz w:val="26"/>
           <w:szCs w:val="26"/>
@@ -1033,42 +1036,22 @@
         </w:numPr>
         <w:spacing w:after="0" w:line="240" w:lineRule="auto"/>
         <w:rPr>
-          <w:rFonts w:ascii="Segoe UI" w:hAnsi="Segoe UI" w:cs="Segoe UI"/>
-          <w:color w:val="000000"/>
-          <w:sz w:val="26"/>
-          <w:szCs w:val="26"/>
-          <w:shd w:val="clear" w:color="auto" w:fill="FFFFFF"/>
-        </w:rPr>
-      </w:pPr>
-      <w:r>
-        <w:rPr>
-          <w:rFonts w:ascii="Segoe UI" w:hAnsi="Segoe UI" w:cs="Segoe UI"/>
-          <w:color w:val="000000"/>
-          <w:sz w:val="26"/>
-          <w:szCs w:val="26"/>
-          <w:shd w:val="clear" w:color="auto" w:fill="FFFFFF"/>
-        </w:rPr>
-        <w:t>Patch request;</w:t>
-      </w:r>
-      <w:r>
-        <w:rPr>
-          <w:rFonts w:ascii="Segoe UI" w:hAnsi="Segoe UI" w:cs="Segoe UI"/>
-          <w:color w:val="000000"/>
-          <w:sz w:val="26"/>
-          <w:szCs w:val="26"/>
-          <w:shd w:val="clear" w:color="auto" w:fill="FFFFFF"/>
-        </w:rPr>
-        <w:t xml:space="preserve"> </w:t>
-      </w:r>
-      <w:r>
-        <w:rPr>
-          <w:rFonts w:ascii="Segoe UI" w:hAnsi="Segoe UI" w:cs="Segoe UI"/>
-          <w:color w:val="000000"/>
-          <w:sz w:val="26"/>
-          <w:szCs w:val="26"/>
-          <w:shd w:val="clear" w:color="auto" w:fill="FFFFFF"/>
-        </w:rPr>
-        <w:t>: we can send non primitive data</w:t>
+          <w:rFonts w:asciiTheme="minorHAnsi" w:hAnsiTheme="minorHAnsi" w:cstheme="minorHAnsi"/>
+          <w:color w:val="000000"/>
+          <w:sz w:val="26"/>
+          <w:szCs w:val="26"/>
+          <w:shd w:val="clear" w:color="auto" w:fill="FFFFFF"/>
+        </w:rPr>
+      </w:pPr>
+      <w:r>
+        <w:rPr>
+          <w:rFonts w:asciiTheme="minorHAnsi" w:hAnsiTheme="minorHAnsi" w:cstheme="minorHAnsi"/>
+          <w:color w:val="000000"/>
+          <w:sz w:val="26"/>
+          <w:szCs w:val="26"/>
+          <w:shd w:val="clear" w:color="auto" w:fill="FFFFFF"/>
+        </w:rPr>
+        <w:t>Patch request; : we can send non primitive data</w:t>
       </w:r>
     </w:p>
     <w:p>
@@ -1080,16 +1063,16 @@
         </w:numPr>
         <w:spacing w:after="0" w:line="240" w:lineRule="auto"/>
         <w:rPr>
-          <w:rFonts w:ascii="Segoe UI" w:hAnsi="Segoe UI" w:cs="Segoe UI"/>
-          <w:color w:val="000000"/>
-          <w:sz w:val="26"/>
-          <w:szCs w:val="26"/>
-          <w:shd w:val="clear" w:color="auto" w:fill="FFFFFF"/>
-        </w:rPr>
-      </w:pPr>
-      <w:r>
-        <w:rPr>
-          <w:rFonts w:ascii="Segoe UI" w:hAnsi="Segoe UI" w:cs="Segoe UI"/>
+          <w:rFonts w:asciiTheme="minorHAnsi" w:hAnsiTheme="minorHAnsi" w:cstheme="minorHAnsi"/>
+          <w:color w:val="000000"/>
+          <w:sz w:val="26"/>
+          <w:szCs w:val="26"/>
+          <w:shd w:val="clear" w:color="auto" w:fill="FFFFFF"/>
+        </w:rPr>
+      </w:pPr>
+      <w:r>
+        <w:rPr>
+          <w:rFonts w:asciiTheme="minorHAnsi" w:hAnsiTheme="minorHAnsi" w:cstheme="minorHAnsi"/>
           <w:color w:val="000000"/>
           <w:sz w:val="26"/>
           <w:szCs w:val="26"/>
@@ -1099,7 +1082,7 @@
       </w:r>
       <w:r>
         <w:rPr>
-          <w:rFonts w:ascii="Segoe UI" w:hAnsi="Segoe UI" w:cs="Segoe UI"/>
+          <w:rFonts w:asciiTheme="minorHAnsi" w:hAnsiTheme="minorHAnsi" w:cstheme="minorHAnsi"/>
           <w:color w:val="000000"/>
           <w:sz w:val="26"/>
           <w:szCs w:val="26"/>
@@ -1109,7 +1092,7 @@
       </w:r>
       <w:r>
         <w:rPr>
-          <w:rFonts w:ascii="Segoe UI" w:hAnsi="Segoe UI" w:cs="Segoe UI"/>
+          <w:rFonts w:asciiTheme="minorHAnsi" w:hAnsiTheme="minorHAnsi" w:cstheme="minorHAnsi"/>
           <w:color w:val="000000"/>
           <w:sz w:val="26"/>
           <w:szCs w:val="26"/>
@@ -1122,19 +1105,25 @@
       <w:pPr>
         <w:spacing w:after="0" w:line="240" w:lineRule="auto"/>
         <w:rPr>
-          <w:rFonts w:ascii="Segoe UI" w:hAnsi="Segoe UI" w:cs="Segoe UI"/>
-          <w:color w:val="000000"/>
-          <w:sz w:val="26"/>
-          <w:szCs w:val="26"/>
-          <w:shd w:val="clear" w:color="auto" w:fill="FFFFFF"/>
-        </w:rPr>
-      </w:pPr>
-    </w:p>
-    <w:p>
-      <w:pPr>
-        <w:spacing w:after="0" w:line="240" w:lineRule="auto"/>
-        <w:rPr>
-          <w:rFonts w:ascii="Segoe UI" w:hAnsi="Segoe UI" w:cs="Segoe UI"/>
+          <w:rFonts w:asciiTheme="minorHAnsi" w:hAnsiTheme="minorHAnsi" w:cstheme="minorHAnsi"/>
+          <w:color w:val="000000"/>
+          <w:sz w:val="26"/>
+          <w:szCs w:val="26"/>
+          <w:shd w:val="clear" w:color="auto" w:fill="FFFFFF"/>
+        </w:rPr>
+      </w:pPr>
+    </w:p>
+    <w:p>
+      <w:pPr>
+        <w:spacing w:after="0" w:line="240" w:lineRule="auto"/>
+        <w:rPr>
+          <w:rFonts w:asciiTheme="minorHAnsi" w:hAnsiTheme="minorHAnsi" w:cstheme="minorHAnsi"/>
+          <w:noProof/>
+        </w:rPr>
+      </w:pPr>
+      <w:r>
+        <w:rPr>
+          <w:rFonts w:asciiTheme="minorHAnsi" w:hAnsiTheme="minorHAnsi" w:cstheme="minorHAnsi"/>
           <w:b/>
           <w:bCs/>
           <w:color w:val="000000"/>
@@ -1142,17 +1131,6 @@
           <w:szCs w:val="26"/>
           <w:shd w:val="clear" w:color="auto" w:fill="FFFFFF"/>
         </w:rPr>
-      </w:pPr>
-      <w:r>
-        <w:rPr>
-          <w:rFonts w:ascii="Segoe UI" w:hAnsi="Segoe UI" w:cs="Segoe UI"/>
-          <w:b/>
-          <w:bCs/>
-          <w:color w:val="000000"/>
-          <w:sz w:val="26"/>
-          <w:szCs w:val="26"/>
-          <w:shd w:val="clear" w:color="auto" w:fill="FFFFFF"/>
-        </w:rPr>
         <w:t>PROVIDER APPLICATION CREATION</w:t>
       </w:r>
     </w:p>
@@ -1160,70 +1138,22 @@
       <w:pPr>
         <w:spacing w:after="0" w:line="240" w:lineRule="auto"/>
         <w:rPr>
-          <w:rFonts w:ascii="Segoe UI" w:hAnsi="Segoe UI" w:cs="Segoe UI"/>
-          <w:color w:val="000000"/>
-          <w:sz w:val="26"/>
-          <w:szCs w:val="26"/>
-          <w:shd w:val="clear" w:color="auto" w:fill="FFFFFF"/>
-        </w:rPr>
-      </w:pPr>
-    </w:p>
-    <w:p>
-      <w:pPr>
-        <w:spacing w:after="0" w:line="240" w:lineRule="auto"/>
-        <w:rPr>
-          <w:rFonts w:ascii="Segoe UI" w:hAnsi="Segoe UI" w:cs="Segoe UI"/>
-          <w:color w:val="000000"/>
-          <w:sz w:val="26"/>
-          <w:szCs w:val="26"/>
-          <w:shd w:val="clear" w:color="auto" w:fill="FFFFFF"/>
-        </w:rPr>
-      </w:pPr>
-    </w:p>
-    <w:p>
-      <w:pPr>
-        <w:spacing w:after="0" w:line="240" w:lineRule="auto"/>
-        <w:rPr>
+          <w:rFonts w:asciiTheme="minorHAnsi" w:hAnsiTheme="minorHAnsi" w:cstheme="minorHAnsi"/>
+          <w:color w:val="000000"/>
+          <w:sz w:val="26"/>
+          <w:szCs w:val="26"/>
+          <w:shd w:val="clear" w:color="auto" w:fill="FFFFFF"/>
+        </w:rPr>
+      </w:pPr>
+      <w:r>
+        <w:rPr>
+          <w:rFonts w:asciiTheme="minorHAnsi" w:hAnsiTheme="minorHAnsi" w:cstheme="minorHAnsi"/>
           <w:noProof/>
         </w:rPr>
-      </w:pPr>
-    </w:p>
-    <w:p>
-      <w:pPr>
-        <w:spacing w:after="0" w:line="240" w:lineRule="auto"/>
-        <w:rPr>
-          <w:noProof/>
-        </w:rPr>
-      </w:pPr>
-    </w:p>
-    <w:p>
-      <w:pPr>
-        <w:spacing w:after="0" w:line="240" w:lineRule="auto"/>
-        <w:rPr>
-          <w:noProof/>
-        </w:rPr>
-      </w:pPr>
-    </w:p>
-    <w:p>
-      <w:pPr>
-        <w:spacing w:after="0" w:line="240" w:lineRule="auto"/>
-        <w:rPr>
-          <w:rFonts w:ascii="Segoe UI" w:hAnsi="Segoe UI" w:cs="Segoe UI"/>
-          <w:color w:val="000000"/>
-          <w:sz w:val="26"/>
-          <w:szCs w:val="26"/>
-          <w:shd w:val="clear" w:color="auto" w:fill="FFFFFF"/>
-        </w:rPr>
-      </w:pPr>
-      <w:r>
-        <w:rPr>
-          <w:noProof/>
-        </w:rPr>
-        <w:lastRenderedPageBreak/>
         <w:drawing>
-          <wp:inline distT="0" distB="0" distL="0" distR="0" wp14:anchorId="0210A6EA" wp14:editId="3E8186CF">
-            <wp:extent cx="5731510" cy="2675255"/>
-            <wp:effectExtent l="0" t="0" r="2540" b="0"/>
+          <wp:inline distT="0" distB="0" distL="0" distR="0" wp14:anchorId="0210A6EA" wp14:editId="20E63746">
+            <wp:extent cx="4610100" cy="2209800"/>
+            <wp:effectExtent l="19050" t="19050" r="19050" b="19050"/>
             <wp:docPr id="1665933386" name="Picture 5"/>
             <wp:cNvGraphicFramePr>
               <a:graphicFrameLocks xmlns:a="http://schemas.openxmlformats.org/drawingml/2006/main" noChangeAspect="1"/>
@@ -1237,7 +1167,7 @@
                       <a:picLocks noChangeAspect="1" noChangeArrowheads="1"/>
                     </pic:cNvPicPr>
                   </pic:nvPicPr>
-                  <pic:blipFill>
+                  <pic:blipFill rotWithShape="1">
                     <a:blip r:embed="rId9">
                       <a:extLst>
                         <a:ext uri="{28A0092B-C50C-407E-A947-70E740481C1C}">
@@ -1245,23 +1175,30 @@
                         </a:ext>
                       </a:extLst>
                     </a:blip>
-                    <a:srcRect/>
-                    <a:stretch>
-                      <a:fillRect/>
-                    </a:stretch>
+                    <a:srcRect l="6250" t="9970" r="13317" b="7429"/>
+                    <a:stretch/>
                   </pic:blipFill>
                   <pic:spPr bwMode="auto">
                     <a:xfrm>
                       <a:off x="0" y="0"/>
-                      <a:ext cx="5731510" cy="2675255"/>
+                      <a:ext cx="4610100" cy="2209800"/>
                     </a:xfrm>
                     <a:prstGeom prst="rect">
                       <a:avLst/>
                     </a:prstGeom>
                     <a:noFill/>
                     <a:ln>
-                      <a:noFill/>
+                      <a:solidFill>
+                        <a:schemeClr val="tx2">
+                          <a:lumMod val="75000"/>
+                        </a:schemeClr>
+                      </a:solidFill>
                     </a:ln>
+                    <a:extLst>
+                      <a:ext uri="{53640926-AAD7-44D8-BBD7-CCE9431645EC}">
+                        <a14:shadowObscured xmlns:a14="http://schemas.microsoft.com/office/drawing/2010/main"/>
+                      </a:ext>
+                    </a:extLst>
                   </pic:spPr>
                 </pic:pic>
               </a:graphicData>
@@ -1274,29 +1211,32 @@
       <w:pPr>
         <w:spacing w:after="0" w:line="240" w:lineRule="auto"/>
         <w:rPr>
-          <w:rFonts w:ascii="Segoe UI" w:hAnsi="Segoe UI" w:cs="Segoe UI"/>
-          <w:color w:val="000000"/>
-          <w:sz w:val="26"/>
-          <w:szCs w:val="26"/>
-          <w:shd w:val="clear" w:color="auto" w:fill="FFFFFF"/>
-        </w:rPr>
-      </w:pPr>
-    </w:p>
-    <w:p>
-      <w:pPr>
-        <w:spacing w:after="0" w:line="240" w:lineRule="auto"/>
-        <w:rPr>
+          <w:rFonts w:asciiTheme="minorHAnsi" w:hAnsiTheme="minorHAnsi" w:cstheme="minorHAnsi"/>
+          <w:color w:val="000000"/>
+          <w:sz w:val="26"/>
+          <w:szCs w:val="26"/>
+          <w:shd w:val="clear" w:color="auto" w:fill="FFFFFF"/>
+        </w:rPr>
+      </w:pPr>
+    </w:p>
+    <w:p>
+      <w:pPr>
+        <w:spacing w:after="0" w:line="240" w:lineRule="auto"/>
+        <w:rPr>
+          <w:rFonts w:asciiTheme="minorHAnsi" w:hAnsiTheme="minorHAnsi" w:cstheme="minorHAnsi"/>
           <w:noProof/>
         </w:rPr>
       </w:pPr>
       <w:r>
         <w:rPr>
+          <w:rFonts w:asciiTheme="minorHAnsi" w:hAnsiTheme="minorHAnsi" w:cstheme="minorHAnsi"/>
           <w:noProof/>
         </w:rPr>
         <w:t>GET</w:t>
       </w:r>
       <w:r>
         <w:rPr>
+          <w:rFonts w:asciiTheme="minorHAnsi" w:hAnsiTheme="minorHAnsi" w:cstheme="minorHAnsi"/>
           <w:noProof/>
         </w:rPr>
         <w:t xml:space="preserve"> Type request</w:t>
@@ -1311,16 +1251,16 @@
         </w:numPr>
         <w:spacing w:after="0" w:line="240" w:lineRule="auto"/>
         <w:rPr>
-          <w:rFonts w:ascii="Segoe UI" w:hAnsi="Segoe UI" w:cs="Segoe UI"/>
-          <w:color w:val="000000"/>
-          <w:sz w:val="26"/>
-          <w:szCs w:val="26"/>
-          <w:shd w:val="clear" w:color="auto" w:fill="FFFFFF"/>
-        </w:rPr>
-      </w:pPr>
-      <w:r>
-        <w:rPr>
-          <w:rFonts w:ascii="Segoe UI" w:hAnsi="Segoe UI" w:cs="Segoe UI"/>
+          <w:rFonts w:asciiTheme="minorHAnsi" w:hAnsiTheme="minorHAnsi" w:cstheme="minorHAnsi"/>
+          <w:color w:val="000000"/>
+          <w:sz w:val="26"/>
+          <w:szCs w:val="26"/>
+          <w:shd w:val="clear" w:color="auto" w:fill="FFFFFF"/>
+        </w:rPr>
+      </w:pPr>
+      <w:r>
+        <w:rPr>
+          <w:rFonts w:asciiTheme="minorHAnsi" w:hAnsiTheme="minorHAnsi" w:cstheme="minorHAnsi"/>
           <w:color w:val="000000"/>
           <w:sz w:val="26"/>
           <w:szCs w:val="26"/>
@@ -1330,7 +1270,7 @@
       </w:r>
       <w:r>
         <w:rPr>
-          <w:rFonts w:ascii="Segoe UI" w:hAnsi="Segoe UI" w:cs="Segoe UI"/>
+          <w:rFonts w:asciiTheme="minorHAnsi" w:hAnsiTheme="minorHAnsi" w:cstheme="minorHAnsi"/>
           <w:b/>
           <w:bCs/>
           <w:color w:val="000000"/>
@@ -1342,7 +1282,7 @@
       </w:r>
       <w:r>
         <w:rPr>
-          <w:rFonts w:ascii="Segoe UI" w:hAnsi="Segoe UI" w:cs="Segoe UI"/>
+          <w:rFonts w:asciiTheme="minorHAnsi" w:hAnsiTheme="minorHAnsi" w:cstheme="minorHAnsi"/>
           <w:color w:val="000000"/>
           <w:sz w:val="26"/>
           <w:szCs w:val="26"/>
@@ -1360,7 +1300,7 @@
         </w:numPr>
         <w:spacing w:after="0" w:line="240" w:lineRule="auto"/>
         <w:rPr>
-          <w:rFonts w:ascii="Segoe UI" w:hAnsi="Segoe UI" w:cs="Segoe UI"/>
+          <w:rFonts w:asciiTheme="minorHAnsi" w:hAnsiTheme="minorHAnsi" w:cstheme="minorHAnsi"/>
           <w:b/>
           <w:bCs/>
           <w:i/>
@@ -1373,37 +1313,17 @@
       </w:pPr>
       <w:r>
         <w:rPr>
-          <w:rFonts w:ascii="Segoe UI" w:hAnsi="Segoe UI" w:cs="Segoe UI"/>
-          <w:color w:val="000000"/>
-          <w:sz w:val="26"/>
-          <w:szCs w:val="26"/>
-          <w:shd w:val="clear" w:color="auto" w:fill="FFFFFF"/>
-        </w:rPr>
-        <w:t>We can send data using UR</w:t>
-      </w:r>
-      <w:r>
-        <w:rPr>
-          <w:rFonts w:ascii="Segoe UI" w:hAnsi="Segoe UI" w:cs="Segoe UI"/>
-          <w:color w:val="000000"/>
-          <w:sz w:val="26"/>
-          <w:szCs w:val="26"/>
-          <w:shd w:val="clear" w:color="auto" w:fill="FFFFFF"/>
-        </w:rPr>
-        <w:t>L</w:t>
-      </w:r>
-      <w:r>
-        <w:rPr>
-          <w:rFonts w:ascii="Segoe UI" w:hAnsi="Segoe UI" w:cs="Segoe UI"/>
-          <w:color w:val="000000"/>
-          <w:sz w:val="26"/>
-          <w:szCs w:val="26"/>
-          <w:shd w:val="clear" w:color="auto" w:fill="FFFFFF"/>
-        </w:rPr>
-        <w:t xml:space="preserve"> with the help of</w:t>
-      </w:r>
-      <w:r>
-        <w:rPr>
-          <w:rFonts w:ascii="Segoe UI" w:hAnsi="Segoe UI" w:cs="Segoe UI"/>
+          <w:rFonts w:asciiTheme="minorHAnsi" w:hAnsiTheme="minorHAnsi" w:cstheme="minorHAnsi"/>
+          <w:color w:val="000000"/>
+          <w:sz w:val="26"/>
+          <w:szCs w:val="26"/>
+          <w:shd w:val="clear" w:color="auto" w:fill="FFFFFF"/>
+        </w:rPr>
+        <w:t>We can send data using URL with the help of</w:t>
+      </w:r>
+      <w:r>
+        <w:rPr>
+          <w:rFonts w:asciiTheme="minorHAnsi" w:hAnsiTheme="minorHAnsi" w:cstheme="minorHAnsi"/>
           <w:b/>
           <w:bCs/>
           <w:i/>
@@ -1425,16 +1345,16 @@
         </w:numPr>
         <w:spacing w:after="0" w:line="240" w:lineRule="auto"/>
         <w:rPr>
-          <w:rFonts w:ascii="Segoe UI" w:hAnsi="Segoe UI" w:cs="Segoe UI"/>
-          <w:color w:val="000000"/>
-          <w:sz w:val="26"/>
-          <w:szCs w:val="26"/>
-          <w:shd w:val="clear" w:color="auto" w:fill="FFFFFF"/>
-        </w:rPr>
-      </w:pPr>
-      <w:r>
-        <w:rPr>
-          <w:rFonts w:ascii="Segoe UI" w:hAnsi="Segoe UI" w:cs="Segoe UI"/>
+          <w:rFonts w:asciiTheme="minorHAnsi" w:hAnsiTheme="minorHAnsi" w:cstheme="minorHAnsi"/>
+          <w:color w:val="000000"/>
+          <w:sz w:val="26"/>
+          <w:szCs w:val="26"/>
+          <w:shd w:val="clear" w:color="auto" w:fill="FFFFFF"/>
+        </w:rPr>
+      </w:pPr>
+      <w:r>
+        <w:rPr>
+          <w:rFonts w:asciiTheme="minorHAnsi" w:hAnsiTheme="minorHAnsi" w:cstheme="minorHAnsi"/>
           <w:color w:val="000000"/>
           <w:sz w:val="26"/>
           <w:szCs w:val="26"/>
@@ -1446,7 +1366,7 @@
         <w:r>
           <w:rPr>
             <w:rStyle w:val="Hyperlink"/>
-            <w:rFonts w:ascii="Segoe UI" w:hAnsi="Segoe UI" w:cs="Segoe UI"/>
+            <w:rFonts w:asciiTheme="minorHAnsi" w:hAnsiTheme="minorHAnsi" w:cstheme="minorHAnsi"/>
             <w:sz w:val="26"/>
             <w:szCs w:val="26"/>
             <w:shd w:val="clear" w:color="auto" w:fill="FFFFFF"/>
@@ -1456,7 +1376,7 @@
         <w:r>
           <w:rPr>
             <w:rStyle w:val="Hyperlink"/>
-            <w:rFonts w:ascii="Segoe UI" w:hAnsi="Segoe UI" w:cs="Segoe UI"/>
+            <w:rFonts w:asciiTheme="minorHAnsi" w:hAnsiTheme="minorHAnsi" w:cstheme="minorHAnsi"/>
             <w:b/>
             <w:bCs/>
             <w:sz w:val="26"/>
@@ -1468,7 +1388,7 @@
       </w:hyperlink>
       <w:r>
         <w:rPr>
-          <w:rFonts w:ascii="Segoe UI" w:hAnsi="Segoe UI" w:cs="Segoe UI"/>
+          <w:rFonts w:asciiTheme="minorHAnsi" w:hAnsiTheme="minorHAnsi" w:cstheme="minorHAnsi"/>
           <w:b/>
           <w:bCs/>
           <w:color w:val="000000"/>
@@ -1489,16 +1409,16 @@
         </w:numPr>
         <w:spacing w:after="0" w:line="240" w:lineRule="auto"/>
         <w:rPr>
-          <w:rFonts w:ascii="Segoe UI" w:hAnsi="Segoe UI" w:cs="Segoe UI"/>
-          <w:color w:val="000000"/>
-          <w:sz w:val="26"/>
-          <w:szCs w:val="26"/>
-          <w:shd w:val="clear" w:color="auto" w:fill="FFFFFF"/>
-        </w:rPr>
-      </w:pPr>
-      <w:r>
-        <w:rPr>
-          <w:rFonts w:ascii="Segoe UI" w:hAnsi="Segoe UI" w:cs="Segoe UI"/>
+          <w:rFonts w:asciiTheme="minorHAnsi" w:hAnsiTheme="minorHAnsi" w:cstheme="minorHAnsi"/>
+          <w:color w:val="000000"/>
+          <w:sz w:val="26"/>
+          <w:szCs w:val="26"/>
+          <w:shd w:val="clear" w:color="auto" w:fill="FFFFFF"/>
+        </w:rPr>
+      </w:pPr>
+      <w:r>
+        <w:rPr>
+          <w:rFonts w:asciiTheme="minorHAnsi" w:hAnsiTheme="minorHAnsi" w:cstheme="minorHAnsi"/>
           <w:color w:val="000000"/>
           <w:sz w:val="26"/>
           <w:szCs w:val="26"/>
@@ -1510,7 +1430,7 @@
         <w:r>
           <w:rPr>
             <w:rStyle w:val="Hyperlink"/>
-            <w:rFonts w:ascii="Segoe UI" w:hAnsi="Segoe UI" w:cs="Segoe UI"/>
+            <w:rFonts w:asciiTheme="minorHAnsi" w:hAnsiTheme="minorHAnsi" w:cstheme="minorHAnsi"/>
             <w:sz w:val="26"/>
             <w:szCs w:val="26"/>
             <w:shd w:val="clear" w:color="auto" w:fill="FFFFFF"/>
@@ -1520,7 +1440,7 @@
         <w:r>
           <w:rPr>
             <w:rStyle w:val="Hyperlink"/>
-            <w:rFonts w:ascii="Segoe UI" w:hAnsi="Segoe UI" w:cs="Segoe UI"/>
+            <w:rFonts w:asciiTheme="minorHAnsi" w:hAnsiTheme="minorHAnsi" w:cstheme="minorHAnsi"/>
             <w:b/>
             <w:bCs/>
             <w:sz w:val="26"/>
@@ -1532,7 +1452,7 @@
         <w:r>
           <w:rPr>
             <w:rStyle w:val="Hyperlink"/>
-            <w:rFonts w:ascii="Segoe UI" w:hAnsi="Segoe UI" w:cs="Segoe UI"/>
+            <w:rFonts w:asciiTheme="minorHAnsi" w:hAnsiTheme="minorHAnsi" w:cstheme="minorHAnsi"/>
             <w:b/>
             <w:bCs/>
             <w:sz w:val="26"/>
@@ -1544,7 +1464,7 @@
       </w:hyperlink>
       <w:r>
         <w:rPr>
-          <w:rFonts w:ascii="Segoe UI" w:hAnsi="Segoe UI" w:cs="Segoe UI"/>
+          <w:rFonts w:asciiTheme="minorHAnsi" w:hAnsiTheme="minorHAnsi" w:cstheme="minorHAnsi"/>
           <w:b/>
           <w:bCs/>
           <w:color w:val="000000"/>
@@ -1557,7 +1477,7 @@
       </w:r>
       <w:r>
         <w:rPr>
-          <w:rFonts w:ascii="Segoe UI" w:hAnsi="Segoe UI" w:cs="Segoe UI"/>
+          <w:rFonts w:asciiTheme="minorHAnsi" w:hAnsiTheme="minorHAnsi" w:cstheme="minorHAnsi"/>
           <w:b/>
           <w:bCs/>
           <w:color w:val="000000"/>
@@ -1570,7 +1490,7 @@
       </w:r>
       <w:r>
         <w:rPr>
-          <w:rFonts w:ascii="Segoe UI" w:hAnsi="Segoe UI" w:cs="Segoe UI"/>
+          <w:rFonts w:asciiTheme="minorHAnsi" w:hAnsiTheme="minorHAnsi" w:cstheme="minorHAnsi"/>
           <w:b/>
           <w:bCs/>
           <w:color w:val="000000"/>
@@ -1591,26 +1511,27 @@
         </w:numPr>
         <w:spacing w:after="0" w:line="240" w:lineRule="auto"/>
         <w:rPr>
-          <w:rFonts w:ascii="Segoe UI" w:hAnsi="Segoe UI" w:cs="Segoe UI"/>
-          <w:color w:val="000000"/>
-          <w:sz w:val="26"/>
-          <w:szCs w:val="26"/>
-          <w:shd w:val="clear" w:color="auto" w:fill="FFFFFF"/>
-        </w:rPr>
-      </w:pPr>
-      <w:r>
-        <w:rPr>
-          <w:rFonts w:ascii="Segoe UI" w:hAnsi="Segoe UI" w:cs="Segoe UI"/>
-          <w:color w:val="000000"/>
-          <w:sz w:val="26"/>
-          <w:szCs w:val="26"/>
-          <w:shd w:val="clear" w:color="auto" w:fill="FFFFFF"/>
-        </w:rPr>
+          <w:rFonts w:asciiTheme="minorHAnsi" w:hAnsiTheme="minorHAnsi" w:cstheme="minorHAnsi"/>
+          <w:color w:val="000000"/>
+          <w:sz w:val="26"/>
+          <w:szCs w:val="26"/>
+          <w:shd w:val="clear" w:color="auto" w:fill="FFFFFF"/>
+        </w:rPr>
+      </w:pPr>
+      <w:r>
+        <w:rPr>
+          <w:rFonts w:asciiTheme="minorHAnsi" w:hAnsiTheme="minorHAnsi" w:cstheme="minorHAnsi"/>
+          <w:color w:val="000000"/>
+          <w:sz w:val="26"/>
+          <w:szCs w:val="26"/>
+          <w:shd w:val="clear" w:color="auto" w:fill="FFFFFF"/>
+        </w:rPr>
+        <w:lastRenderedPageBreak/>
         <w:t xml:space="preserve">In controller, we use </w:t>
       </w:r>
       <w:r>
         <w:rPr>
-          <w:rFonts w:ascii="Segoe UI" w:hAnsi="Segoe UI" w:cs="Segoe UI"/>
+          <w:rFonts w:asciiTheme="minorHAnsi" w:hAnsiTheme="minorHAnsi" w:cstheme="minorHAnsi"/>
           <w:b/>
           <w:bCs/>
           <w:color w:val="000000"/>
@@ -1622,7 +1543,7 @@
       </w:r>
       <w:r>
         <w:rPr>
-          <w:rFonts w:ascii="Segoe UI" w:hAnsi="Segoe UI" w:cs="Segoe UI"/>
+          <w:rFonts w:asciiTheme="minorHAnsi" w:hAnsiTheme="minorHAnsi" w:cstheme="minorHAnsi"/>
           <w:color w:val="000000"/>
           <w:sz w:val="26"/>
           <w:szCs w:val="26"/>
@@ -1632,7 +1553,7 @@
       </w:r>
       <w:r>
         <w:rPr>
-          <w:rFonts w:ascii="Segoe UI" w:hAnsi="Segoe UI" w:cs="Segoe UI"/>
+          <w:rFonts w:asciiTheme="minorHAnsi" w:hAnsiTheme="minorHAnsi" w:cstheme="minorHAnsi"/>
           <w:b/>
           <w:bCs/>
           <w:color w:val="000000"/>
@@ -1644,7 +1565,7 @@
       </w:r>
       <w:r>
         <w:rPr>
-          <w:rFonts w:ascii="Segoe UI" w:hAnsi="Segoe UI" w:cs="Segoe UI"/>
+          <w:rFonts w:asciiTheme="minorHAnsi" w:hAnsiTheme="minorHAnsi" w:cstheme="minorHAnsi"/>
           <w:color w:val="000000"/>
           <w:sz w:val="26"/>
           <w:szCs w:val="26"/>
@@ -1654,7 +1575,7 @@
       </w:r>
       <w:r>
         <w:rPr>
-          <w:rFonts w:ascii="Segoe UI" w:hAnsi="Segoe UI" w:cs="Segoe UI"/>
+          <w:rFonts w:asciiTheme="minorHAnsi" w:hAnsiTheme="minorHAnsi" w:cstheme="minorHAnsi"/>
           <w:color w:val="000000"/>
           <w:sz w:val="26"/>
           <w:szCs w:val="26"/>
@@ -1664,7 +1585,7 @@
       </w:r>
       <w:r>
         <w:rPr>
-          <w:rFonts w:ascii="Segoe UI" w:hAnsi="Segoe UI" w:cs="Segoe UI"/>
+          <w:rFonts w:asciiTheme="minorHAnsi" w:hAnsiTheme="minorHAnsi" w:cstheme="minorHAnsi"/>
           <w:color w:val="000000"/>
           <w:sz w:val="26"/>
           <w:szCs w:val="26"/>
@@ -1682,16 +1603,16 @@
         </w:numPr>
         <w:spacing w:after="0" w:line="240" w:lineRule="auto"/>
         <w:rPr>
-          <w:rFonts w:ascii="Segoe UI" w:hAnsi="Segoe UI" w:cs="Segoe UI"/>
-          <w:color w:val="000000"/>
-          <w:sz w:val="26"/>
-          <w:szCs w:val="26"/>
-          <w:shd w:val="clear" w:color="auto" w:fill="FFFFFF"/>
-        </w:rPr>
-      </w:pPr>
-      <w:r>
-        <w:rPr>
-          <w:rFonts w:ascii="Segoe UI" w:hAnsi="Segoe UI" w:cs="Segoe UI"/>
+          <w:rFonts w:asciiTheme="minorHAnsi" w:hAnsiTheme="minorHAnsi" w:cstheme="minorHAnsi"/>
+          <w:color w:val="000000"/>
+          <w:sz w:val="26"/>
+          <w:szCs w:val="26"/>
+          <w:shd w:val="clear" w:color="auto" w:fill="FFFFFF"/>
+        </w:rPr>
+      </w:pPr>
+      <w:r>
+        <w:rPr>
+          <w:rFonts w:asciiTheme="minorHAnsi" w:hAnsiTheme="minorHAnsi" w:cstheme="minorHAnsi"/>
           <w:color w:val="000000"/>
           <w:sz w:val="26"/>
           <w:szCs w:val="26"/>
@@ -1709,16 +1630,16 @@
         </w:numPr>
         <w:spacing w:after="0" w:line="240" w:lineRule="auto"/>
         <w:rPr>
-          <w:rFonts w:ascii="Segoe UI" w:hAnsi="Segoe UI" w:cs="Segoe UI"/>
-          <w:color w:val="000000"/>
-          <w:sz w:val="26"/>
-          <w:szCs w:val="26"/>
-          <w:shd w:val="clear" w:color="auto" w:fill="FFFFFF"/>
-        </w:rPr>
-      </w:pPr>
-      <w:r>
-        <w:rPr>
-          <w:rFonts w:ascii="Segoe UI" w:hAnsi="Segoe UI" w:cs="Segoe UI"/>
+          <w:rFonts w:asciiTheme="minorHAnsi" w:hAnsiTheme="minorHAnsi" w:cstheme="minorHAnsi"/>
+          <w:color w:val="000000"/>
+          <w:sz w:val="26"/>
+          <w:szCs w:val="26"/>
+          <w:shd w:val="clear" w:color="auto" w:fill="FFFFFF"/>
+        </w:rPr>
+      </w:pPr>
+      <w:r>
+        <w:rPr>
+          <w:rFonts w:asciiTheme="minorHAnsi" w:hAnsiTheme="minorHAnsi" w:cstheme="minorHAnsi"/>
           <w:color w:val="000000"/>
           <w:sz w:val="26"/>
           <w:szCs w:val="26"/>
@@ -1736,16 +1657,16 @@
         </w:numPr>
         <w:spacing w:after="0" w:line="240" w:lineRule="auto"/>
         <w:rPr>
-          <w:rFonts w:ascii="Segoe UI" w:hAnsi="Segoe UI" w:cs="Segoe UI"/>
-          <w:color w:val="000000"/>
-          <w:sz w:val="26"/>
-          <w:szCs w:val="26"/>
-          <w:shd w:val="clear" w:color="auto" w:fill="FFFFFF"/>
-        </w:rPr>
-      </w:pPr>
-      <w:r>
-        <w:rPr>
-          <w:rFonts w:ascii="Segoe UI" w:hAnsi="Segoe UI" w:cs="Segoe UI"/>
+          <w:rFonts w:asciiTheme="minorHAnsi" w:hAnsiTheme="minorHAnsi" w:cstheme="minorHAnsi"/>
+          <w:color w:val="000000"/>
+          <w:sz w:val="26"/>
+          <w:szCs w:val="26"/>
+          <w:shd w:val="clear" w:color="auto" w:fill="FFFFFF"/>
+        </w:rPr>
+      </w:pPr>
+      <w:r>
+        <w:rPr>
+          <w:rFonts w:asciiTheme="minorHAnsi" w:hAnsiTheme="minorHAnsi" w:cstheme="minorHAnsi"/>
           <w:color w:val="000000"/>
           <w:sz w:val="26"/>
           <w:szCs w:val="26"/>
@@ -1763,16 +1684,16 @@
         </w:numPr>
         <w:spacing w:after="0" w:line="240" w:lineRule="auto"/>
         <w:rPr>
-          <w:rFonts w:ascii="Segoe UI" w:hAnsi="Segoe UI" w:cs="Segoe UI"/>
-          <w:color w:val="000000"/>
-          <w:sz w:val="26"/>
-          <w:szCs w:val="26"/>
-          <w:shd w:val="clear" w:color="auto" w:fill="FFFFFF"/>
-        </w:rPr>
-      </w:pPr>
-      <w:r>
-        <w:rPr>
-          <w:rFonts w:ascii="Segoe UI" w:hAnsi="Segoe UI" w:cs="Segoe UI"/>
+          <w:rFonts w:asciiTheme="minorHAnsi" w:hAnsiTheme="minorHAnsi" w:cstheme="minorHAnsi"/>
+          <w:color w:val="000000"/>
+          <w:sz w:val="26"/>
+          <w:szCs w:val="26"/>
+          <w:shd w:val="clear" w:color="auto" w:fill="FFFFFF"/>
+        </w:rPr>
+      </w:pPr>
+      <w:r>
+        <w:rPr>
+          <w:rFonts w:asciiTheme="minorHAnsi" w:hAnsiTheme="minorHAnsi" w:cstheme="minorHAnsi"/>
           <w:color w:val="000000"/>
           <w:sz w:val="26"/>
           <w:szCs w:val="26"/>
@@ -1785,28 +1706,28 @@
       <w:pPr>
         <w:spacing w:after="0" w:line="240" w:lineRule="auto"/>
         <w:rPr>
-          <w:rFonts w:ascii="Segoe UI" w:hAnsi="Segoe UI" w:cs="Segoe UI"/>
-          <w:color w:val="000000"/>
-          <w:sz w:val="26"/>
-          <w:szCs w:val="26"/>
-          <w:shd w:val="clear" w:color="auto" w:fill="FFFFFF"/>
-        </w:rPr>
-      </w:pPr>
-    </w:p>
-    <w:p>
-      <w:pPr>
-        <w:spacing w:after="0" w:line="240" w:lineRule="auto"/>
-        <w:rPr>
-          <w:rFonts w:ascii="Segoe UI" w:hAnsi="Segoe UI" w:cs="Segoe UI"/>
-          <w:color w:val="000000"/>
-          <w:sz w:val="26"/>
-          <w:szCs w:val="26"/>
-          <w:shd w:val="clear" w:color="auto" w:fill="FFFFFF"/>
-        </w:rPr>
-      </w:pPr>
-      <w:r>
-        <w:rPr>
-          <w:rFonts w:ascii="Segoe UI" w:hAnsi="Segoe UI" w:cs="Segoe UI"/>
+          <w:rFonts w:asciiTheme="minorHAnsi" w:hAnsiTheme="minorHAnsi" w:cstheme="minorHAnsi"/>
+          <w:color w:val="000000"/>
+          <w:sz w:val="26"/>
+          <w:szCs w:val="26"/>
+          <w:shd w:val="clear" w:color="auto" w:fill="FFFFFF"/>
+        </w:rPr>
+      </w:pPr>
+    </w:p>
+    <w:p>
+      <w:pPr>
+        <w:spacing w:after="0" w:line="240" w:lineRule="auto"/>
+        <w:rPr>
+          <w:rFonts w:asciiTheme="minorHAnsi" w:hAnsiTheme="minorHAnsi" w:cstheme="minorHAnsi"/>
+          <w:color w:val="000000"/>
+          <w:sz w:val="26"/>
+          <w:szCs w:val="26"/>
+          <w:shd w:val="clear" w:color="auto" w:fill="FFFFFF"/>
+        </w:rPr>
+      </w:pPr>
+      <w:r>
+        <w:rPr>
+          <w:rFonts w:asciiTheme="minorHAnsi" w:hAnsiTheme="minorHAnsi" w:cstheme="minorHAnsi"/>
           <w:b/>
           <w:bCs/>
           <w:color w:val="000000"/>
@@ -1818,13 +1739,1955 @@
       </w:r>
       <w:r>
         <w:rPr>
-          <w:rFonts w:ascii="Segoe UI" w:hAnsi="Segoe UI" w:cs="Segoe UI"/>
+          <w:rFonts w:asciiTheme="minorHAnsi" w:hAnsiTheme="minorHAnsi" w:cstheme="minorHAnsi"/>
           <w:color w:val="000000"/>
           <w:sz w:val="26"/>
           <w:szCs w:val="26"/>
           <w:shd w:val="clear" w:color="auto" w:fill="FFFFFF"/>
         </w:rPr>
         <w:t xml:space="preserve"> : this annotation is used on top of controller class to make normal java class as controller layer class. This class is used for handling the requests coming from consumer applications.</w:t>
+      </w:r>
+    </w:p>
+    <w:p>
+      <w:pPr>
+        <w:spacing w:after="0" w:line="240" w:lineRule="auto"/>
+        <w:rPr>
+          <w:rFonts w:asciiTheme="minorHAnsi" w:hAnsiTheme="minorHAnsi" w:cstheme="minorHAnsi"/>
+          <w:color w:val="000000"/>
+          <w:sz w:val="26"/>
+          <w:szCs w:val="26"/>
+          <w:shd w:val="clear" w:color="auto" w:fill="FFFFFF"/>
+        </w:rPr>
+      </w:pPr>
+    </w:p>
+    <w:p>
+      <w:pPr>
+        <w:spacing w:after="0" w:line="240" w:lineRule="auto"/>
+        <w:rPr>
+          <w:rFonts w:asciiTheme="minorHAnsi" w:hAnsiTheme="minorHAnsi" w:cstheme="minorHAnsi"/>
+          <w:color w:val="000000"/>
+          <w:sz w:val="26"/>
+          <w:szCs w:val="26"/>
+          <w:shd w:val="clear" w:color="auto" w:fill="FFFFFF"/>
+        </w:rPr>
+      </w:pPr>
+    </w:p>
+    <w:p>
+      <w:pPr>
+        <w:spacing w:after="0" w:line="240" w:lineRule="auto"/>
+        <w:rPr>
+          <w:rFonts w:asciiTheme="minorHAnsi" w:hAnsiTheme="minorHAnsi" w:cstheme="minorHAnsi"/>
+          <w:color w:val="000000"/>
+          <w:sz w:val="26"/>
+          <w:szCs w:val="26"/>
+          <w:shd w:val="clear" w:color="auto" w:fill="FFFFFF"/>
+        </w:rPr>
+      </w:pPr>
+      <w:r>
+        <w:rPr>
+          <w:rFonts w:asciiTheme="minorHAnsi" w:hAnsiTheme="minorHAnsi" w:cstheme="minorHAnsi"/>
+          <w:color w:val="000000"/>
+          <w:sz w:val="26"/>
+          <w:szCs w:val="26"/>
+          <w:shd w:val="clear" w:color="auto" w:fill="FFFFFF"/>
+        </w:rPr>
+        <w:t>Below example shows how to fetch GET type request and fetch data from it.</w:t>
+      </w:r>
+    </w:p>
+    <w:p>
+      <w:pPr>
+        <w:spacing w:after="0" w:line="240" w:lineRule="auto"/>
+        <w:rPr>
+          <w:rFonts w:asciiTheme="minorHAnsi" w:hAnsiTheme="minorHAnsi" w:cstheme="minorHAnsi"/>
+          <w:color w:val="000000"/>
+          <w:sz w:val="26"/>
+          <w:szCs w:val="26"/>
+          <w:shd w:val="clear" w:color="auto" w:fill="FFFFFF"/>
+        </w:rPr>
+      </w:pPr>
+    </w:p>
+    <w:p>
+      <w:pPr>
+        <w:shd w:val="clear" w:color="auto" w:fill="FFFFFF"/>
+        <w:tabs>
+          <w:tab w:val="left" w:pos="916"/>
+          <w:tab w:val="left" w:pos="1832"/>
+          <w:tab w:val="left" w:pos="2748"/>
+          <w:tab w:val="left" w:pos="3664"/>
+          <w:tab w:val="left" w:pos="4580"/>
+          <w:tab w:val="left" w:pos="5496"/>
+          <w:tab w:val="left" w:pos="6412"/>
+          <w:tab w:val="left" w:pos="7328"/>
+          <w:tab w:val="left" w:pos="8244"/>
+          <w:tab w:val="left" w:pos="9160"/>
+          <w:tab w:val="left" w:pos="10076"/>
+          <w:tab w:val="left" w:pos="10992"/>
+          <w:tab w:val="left" w:pos="11908"/>
+          <w:tab w:val="left" w:pos="12824"/>
+          <w:tab w:val="left" w:pos="13740"/>
+          <w:tab w:val="left" w:pos="14656"/>
+        </w:tabs>
+        <w:spacing w:after="0" w:line="240" w:lineRule="auto"/>
+        <w:rPr>
+          <w:rFonts w:ascii="Cascadia Code" w:eastAsia="Times New Roman" w:hAnsi="Cascadia Code" w:cs="Cascadia Code"/>
+          <w:color w:val="080808"/>
+          <w:kern w:val="0"/>
+          <w:sz w:val="20"/>
+          <w:szCs w:val="20"/>
+          <w:lang w:eastAsia="en-IN"/>
+          <w14:ligatures w14:val="none"/>
+        </w:rPr>
+      </w:pPr>
+      <w:r>
+        <w:rPr>
+          <w:rFonts w:ascii="Cascadia Code" w:eastAsia="Times New Roman" w:hAnsi="Cascadia Code" w:cs="Cascadia Code"/>
+          <w:color w:val="0033B3"/>
+          <w:kern w:val="0"/>
+          <w:sz w:val="20"/>
+          <w:szCs w:val="20"/>
+          <w:lang w:eastAsia="en-IN"/>
+          <w14:ligatures w14:val="none"/>
+        </w:rPr>
+        <w:t xml:space="preserve">package </w:t>
+      </w:r>
+      <w:r>
+        <w:rPr>
+          <w:rFonts w:ascii="Cascadia Code" w:eastAsia="Times New Roman" w:hAnsi="Cascadia Code" w:cs="Cascadia Code"/>
+          <w:color w:val="000000"/>
+          <w:kern w:val="0"/>
+          <w:sz w:val="20"/>
+          <w:szCs w:val="20"/>
+          <w:lang w:eastAsia="en-IN"/>
+          <w14:ligatures w14:val="none"/>
+        </w:rPr>
+        <w:t>com.nt.SpringRest_ProviderApp</w:t>
+      </w:r>
+      <w:r>
+        <w:rPr>
+          <w:rFonts w:ascii="Cascadia Code" w:eastAsia="Times New Roman" w:hAnsi="Cascadia Code" w:cs="Cascadia Code"/>
+          <w:color w:val="080808"/>
+          <w:kern w:val="0"/>
+          <w:sz w:val="20"/>
+          <w:szCs w:val="20"/>
+          <w:lang w:eastAsia="en-IN"/>
+          <w14:ligatures w14:val="none"/>
+        </w:rPr>
+        <w:t>;</w:t>
+      </w:r>
+      <w:r>
+        <w:rPr>
+          <w:rFonts w:ascii="Cascadia Code" w:eastAsia="Times New Roman" w:hAnsi="Cascadia Code" w:cs="Cascadia Code"/>
+          <w:color w:val="080808"/>
+          <w:kern w:val="0"/>
+          <w:sz w:val="20"/>
+          <w:szCs w:val="20"/>
+          <w:lang w:eastAsia="en-IN"/>
+          <w14:ligatures w14:val="none"/>
+        </w:rPr>
+        <w:br/>
+      </w:r>
+      <w:r>
+        <w:rPr>
+          <w:rFonts w:ascii="Cascadia Code" w:eastAsia="Times New Roman" w:hAnsi="Cascadia Code" w:cs="Cascadia Code"/>
+          <w:color w:val="080808"/>
+          <w:kern w:val="0"/>
+          <w:sz w:val="20"/>
+          <w:szCs w:val="20"/>
+          <w:lang w:eastAsia="en-IN"/>
+          <w14:ligatures w14:val="none"/>
+        </w:rPr>
+        <w:br/>
+      </w:r>
+      <w:r>
+        <w:rPr>
+          <w:rFonts w:ascii="Cascadia Code" w:eastAsia="Times New Roman" w:hAnsi="Cascadia Code" w:cs="Cascadia Code"/>
+          <w:color w:val="0033B3"/>
+          <w:kern w:val="0"/>
+          <w:sz w:val="20"/>
+          <w:szCs w:val="20"/>
+          <w:lang w:eastAsia="en-IN"/>
+          <w14:ligatures w14:val="none"/>
+        </w:rPr>
+        <w:t xml:space="preserve">import </w:t>
+      </w:r>
+      <w:r>
+        <w:rPr>
+          <w:rFonts w:ascii="Cascadia Code" w:eastAsia="Times New Roman" w:hAnsi="Cascadia Code" w:cs="Cascadia Code"/>
+          <w:color w:val="000000"/>
+          <w:kern w:val="0"/>
+          <w:sz w:val="20"/>
+          <w:szCs w:val="20"/>
+          <w:lang w:eastAsia="en-IN"/>
+          <w14:ligatures w14:val="none"/>
+        </w:rPr>
+        <w:t>org.springframework.web.bind.annotation.</w:t>
+      </w:r>
+      <w:r>
+        <w:rPr>
+          <w:rFonts w:ascii="Cascadia Code" w:eastAsia="Times New Roman" w:hAnsi="Cascadia Code" w:cs="Cascadia Code"/>
+          <w:color w:val="9E880D"/>
+          <w:kern w:val="0"/>
+          <w:sz w:val="20"/>
+          <w:szCs w:val="20"/>
+          <w:lang w:eastAsia="en-IN"/>
+          <w14:ligatures w14:val="none"/>
+        </w:rPr>
+        <w:t>PathVariable</w:t>
+      </w:r>
+      <w:r>
+        <w:rPr>
+          <w:rFonts w:ascii="Cascadia Code" w:eastAsia="Times New Roman" w:hAnsi="Cascadia Code" w:cs="Cascadia Code"/>
+          <w:color w:val="080808"/>
+          <w:kern w:val="0"/>
+          <w:sz w:val="20"/>
+          <w:szCs w:val="20"/>
+          <w:lang w:eastAsia="en-IN"/>
+          <w14:ligatures w14:val="none"/>
+        </w:rPr>
+        <w:t>;</w:t>
+      </w:r>
+      <w:r>
+        <w:rPr>
+          <w:rFonts w:ascii="Cascadia Code" w:eastAsia="Times New Roman" w:hAnsi="Cascadia Code" w:cs="Cascadia Code"/>
+          <w:color w:val="080808"/>
+          <w:kern w:val="0"/>
+          <w:sz w:val="20"/>
+          <w:szCs w:val="20"/>
+          <w:lang w:eastAsia="en-IN"/>
+          <w14:ligatures w14:val="none"/>
+        </w:rPr>
+        <w:br/>
+      </w:r>
+      <w:r>
+        <w:rPr>
+          <w:rFonts w:ascii="Cascadia Code" w:eastAsia="Times New Roman" w:hAnsi="Cascadia Code" w:cs="Cascadia Code"/>
+          <w:color w:val="0033B3"/>
+          <w:kern w:val="0"/>
+          <w:sz w:val="20"/>
+          <w:szCs w:val="20"/>
+          <w:lang w:eastAsia="en-IN"/>
+          <w14:ligatures w14:val="none"/>
+        </w:rPr>
+        <w:t xml:space="preserve">import </w:t>
+      </w:r>
+      <w:r>
+        <w:rPr>
+          <w:rFonts w:ascii="Cascadia Code" w:eastAsia="Times New Roman" w:hAnsi="Cascadia Code" w:cs="Cascadia Code"/>
+          <w:color w:val="000000"/>
+          <w:kern w:val="0"/>
+          <w:sz w:val="20"/>
+          <w:szCs w:val="20"/>
+          <w:lang w:eastAsia="en-IN"/>
+          <w14:ligatures w14:val="none"/>
+        </w:rPr>
+        <w:t>org.springframework.web.bind.annotation.</w:t>
+      </w:r>
+      <w:r>
+        <w:rPr>
+          <w:rFonts w:ascii="Cascadia Code" w:eastAsia="Times New Roman" w:hAnsi="Cascadia Code" w:cs="Cascadia Code"/>
+          <w:color w:val="9E880D"/>
+          <w:kern w:val="0"/>
+          <w:sz w:val="20"/>
+          <w:szCs w:val="20"/>
+          <w:lang w:eastAsia="en-IN"/>
+          <w14:ligatures w14:val="none"/>
+        </w:rPr>
+        <w:t>RequestMapping</w:t>
+      </w:r>
+      <w:r>
+        <w:rPr>
+          <w:rFonts w:ascii="Cascadia Code" w:eastAsia="Times New Roman" w:hAnsi="Cascadia Code" w:cs="Cascadia Code"/>
+          <w:color w:val="080808"/>
+          <w:kern w:val="0"/>
+          <w:sz w:val="20"/>
+          <w:szCs w:val="20"/>
+          <w:lang w:eastAsia="en-IN"/>
+          <w14:ligatures w14:val="none"/>
+        </w:rPr>
+        <w:t>;</w:t>
+      </w:r>
+      <w:r>
+        <w:rPr>
+          <w:rFonts w:ascii="Cascadia Code" w:eastAsia="Times New Roman" w:hAnsi="Cascadia Code" w:cs="Cascadia Code"/>
+          <w:color w:val="080808"/>
+          <w:kern w:val="0"/>
+          <w:sz w:val="20"/>
+          <w:szCs w:val="20"/>
+          <w:lang w:eastAsia="en-IN"/>
+          <w14:ligatures w14:val="none"/>
+        </w:rPr>
+        <w:br/>
+      </w:r>
+      <w:r>
+        <w:rPr>
+          <w:rFonts w:ascii="Cascadia Code" w:eastAsia="Times New Roman" w:hAnsi="Cascadia Code" w:cs="Cascadia Code"/>
+          <w:color w:val="0033B3"/>
+          <w:kern w:val="0"/>
+          <w:sz w:val="20"/>
+          <w:szCs w:val="20"/>
+          <w:lang w:eastAsia="en-IN"/>
+          <w14:ligatures w14:val="none"/>
+        </w:rPr>
+        <w:t xml:space="preserve">import </w:t>
+      </w:r>
+      <w:r>
+        <w:rPr>
+          <w:rFonts w:ascii="Cascadia Code" w:eastAsia="Times New Roman" w:hAnsi="Cascadia Code" w:cs="Cascadia Code"/>
+          <w:color w:val="000000"/>
+          <w:kern w:val="0"/>
+          <w:sz w:val="20"/>
+          <w:szCs w:val="20"/>
+          <w:lang w:eastAsia="en-IN"/>
+          <w14:ligatures w14:val="none"/>
+        </w:rPr>
+        <w:t>org.springframework.web.bind.annotation.</w:t>
+      </w:r>
+      <w:r>
+        <w:rPr>
+          <w:rFonts w:ascii="Cascadia Code" w:eastAsia="Times New Roman" w:hAnsi="Cascadia Code" w:cs="Cascadia Code"/>
+          <w:color w:val="9E880D"/>
+          <w:kern w:val="0"/>
+          <w:sz w:val="20"/>
+          <w:szCs w:val="20"/>
+          <w:lang w:eastAsia="en-IN"/>
+          <w14:ligatures w14:val="none"/>
+        </w:rPr>
+        <w:t>RequestParam</w:t>
+      </w:r>
+      <w:r>
+        <w:rPr>
+          <w:rFonts w:ascii="Cascadia Code" w:eastAsia="Times New Roman" w:hAnsi="Cascadia Code" w:cs="Cascadia Code"/>
+          <w:color w:val="080808"/>
+          <w:kern w:val="0"/>
+          <w:sz w:val="20"/>
+          <w:szCs w:val="20"/>
+          <w:lang w:eastAsia="en-IN"/>
+          <w14:ligatures w14:val="none"/>
+        </w:rPr>
+        <w:t>;</w:t>
+      </w:r>
+      <w:r>
+        <w:rPr>
+          <w:rFonts w:ascii="Cascadia Code" w:eastAsia="Times New Roman" w:hAnsi="Cascadia Code" w:cs="Cascadia Code"/>
+          <w:color w:val="080808"/>
+          <w:kern w:val="0"/>
+          <w:sz w:val="20"/>
+          <w:szCs w:val="20"/>
+          <w:lang w:eastAsia="en-IN"/>
+          <w14:ligatures w14:val="none"/>
+        </w:rPr>
+        <w:br/>
+      </w:r>
+      <w:r>
+        <w:rPr>
+          <w:rFonts w:ascii="Cascadia Code" w:eastAsia="Times New Roman" w:hAnsi="Cascadia Code" w:cs="Cascadia Code"/>
+          <w:color w:val="0033B3"/>
+          <w:kern w:val="0"/>
+          <w:sz w:val="20"/>
+          <w:szCs w:val="20"/>
+          <w:lang w:eastAsia="en-IN"/>
+          <w14:ligatures w14:val="none"/>
+        </w:rPr>
+        <w:t xml:space="preserve">import </w:t>
+      </w:r>
+      <w:r>
+        <w:rPr>
+          <w:rFonts w:ascii="Cascadia Code" w:eastAsia="Times New Roman" w:hAnsi="Cascadia Code" w:cs="Cascadia Code"/>
+          <w:color w:val="000000"/>
+          <w:kern w:val="0"/>
+          <w:sz w:val="20"/>
+          <w:szCs w:val="20"/>
+          <w:lang w:eastAsia="en-IN"/>
+          <w14:ligatures w14:val="none"/>
+        </w:rPr>
+        <w:t>org.springframework.web.bind.annotation.</w:t>
+      </w:r>
+      <w:r>
+        <w:rPr>
+          <w:rFonts w:ascii="Cascadia Code" w:eastAsia="Times New Roman" w:hAnsi="Cascadia Code" w:cs="Cascadia Code"/>
+          <w:color w:val="9E880D"/>
+          <w:kern w:val="0"/>
+          <w:sz w:val="20"/>
+          <w:szCs w:val="20"/>
+          <w:lang w:eastAsia="en-IN"/>
+          <w14:ligatures w14:val="none"/>
+        </w:rPr>
+        <w:t>RestController</w:t>
+      </w:r>
+      <w:r>
+        <w:rPr>
+          <w:rFonts w:ascii="Cascadia Code" w:eastAsia="Times New Roman" w:hAnsi="Cascadia Code" w:cs="Cascadia Code"/>
+          <w:color w:val="080808"/>
+          <w:kern w:val="0"/>
+          <w:sz w:val="20"/>
+          <w:szCs w:val="20"/>
+          <w:lang w:eastAsia="en-IN"/>
+          <w14:ligatures w14:val="none"/>
+        </w:rPr>
+        <w:t>;</w:t>
+      </w:r>
+      <w:r>
+        <w:rPr>
+          <w:rFonts w:ascii="Cascadia Code" w:eastAsia="Times New Roman" w:hAnsi="Cascadia Code" w:cs="Cascadia Code"/>
+          <w:color w:val="080808"/>
+          <w:kern w:val="0"/>
+          <w:sz w:val="20"/>
+          <w:szCs w:val="20"/>
+          <w:lang w:eastAsia="en-IN"/>
+          <w14:ligatures w14:val="none"/>
+        </w:rPr>
+        <w:br/>
+      </w:r>
+      <w:r>
+        <w:rPr>
+          <w:rFonts w:ascii="Cascadia Code" w:eastAsia="Times New Roman" w:hAnsi="Cascadia Code" w:cs="Cascadia Code"/>
+          <w:color w:val="080808"/>
+          <w:kern w:val="0"/>
+          <w:sz w:val="20"/>
+          <w:szCs w:val="20"/>
+          <w:lang w:eastAsia="en-IN"/>
+          <w14:ligatures w14:val="none"/>
+        </w:rPr>
+        <w:br/>
+      </w:r>
+      <w:r>
+        <w:rPr>
+          <w:rFonts w:ascii="Cascadia Code" w:eastAsia="Times New Roman" w:hAnsi="Cascadia Code" w:cs="Cascadia Code"/>
+          <w:color w:val="9E880D"/>
+          <w:kern w:val="0"/>
+          <w:sz w:val="20"/>
+          <w:szCs w:val="20"/>
+          <w:lang w:eastAsia="en-IN"/>
+          <w14:ligatures w14:val="none"/>
+        </w:rPr>
+        <w:t>@RestController</w:t>
+      </w:r>
+      <w:r>
+        <w:rPr>
+          <w:rFonts w:ascii="Cascadia Code" w:eastAsia="Times New Roman" w:hAnsi="Cascadia Code" w:cs="Cascadia Code"/>
+          <w:color w:val="9E880D"/>
+          <w:kern w:val="0"/>
+          <w:sz w:val="20"/>
+          <w:szCs w:val="20"/>
+          <w:lang w:eastAsia="en-IN"/>
+          <w14:ligatures w14:val="none"/>
+        </w:rPr>
+        <w:br/>
+      </w:r>
+      <w:r>
+        <w:rPr>
+          <w:rFonts w:ascii="Cascadia Code" w:eastAsia="Times New Roman" w:hAnsi="Cascadia Code" w:cs="Cascadia Code"/>
+          <w:color w:val="0033B3"/>
+          <w:kern w:val="0"/>
+          <w:sz w:val="20"/>
+          <w:szCs w:val="20"/>
+          <w:lang w:eastAsia="en-IN"/>
+          <w14:ligatures w14:val="none"/>
+        </w:rPr>
+        <w:t xml:space="preserve">public class </w:t>
+      </w:r>
+      <w:r>
+        <w:rPr>
+          <w:rFonts w:ascii="Cascadia Code" w:eastAsia="Times New Roman" w:hAnsi="Cascadia Code" w:cs="Cascadia Code"/>
+          <w:color w:val="000000"/>
+          <w:kern w:val="0"/>
+          <w:sz w:val="20"/>
+          <w:szCs w:val="20"/>
+          <w:lang w:eastAsia="en-IN"/>
+          <w14:ligatures w14:val="none"/>
+        </w:rPr>
+        <w:t xml:space="preserve">MyController </w:t>
+      </w:r>
+      <w:r>
+        <w:rPr>
+          <w:rFonts w:ascii="Cascadia Code" w:eastAsia="Times New Roman" w:hAnsi="Cascadia Code" w:cs="Cascadia Code"/>
+          <w:color w:val="080808"/>
+          <w:kern w:val="0"/>
+          <w:sz w:val="20"/>
+          <w:szCs w:val="20"/>
+          <w:lang w:eastAsia="en-IN"/>
+          <w14:ligatures w14:val="none"/>
+        </w:rPr>
+        <w:t>{</w:t>
+      </w:r>
+      <w:r>
+        <w:rPr>
+          <w:rFonts w:ascii="Cascadia Code" w:eastAsia="Times New Roman" w:hAnsi="Cascadia Code" w:cs="Cascadia Code"/>
+          <w:color w:val="080808"/>
+          <w:kern w:val="0"/>
+          <w:sz w:val="20"/>
+          <w:szCs w:val="20"/>
+          <w:lang w:eastAsia="en-IN"/>
+          <w14:ligatures w14:val="none"/>
+        </w:rPr>
+        <w:br/>
+      </w:r>
+      <w:r>
+        <w:rPr>
+          <w:rFonts w:ascii="Cascadia Code" w:eastAsia="Times New Roman" w:hAnsi="Cascadia Code" w:cs="Cascadia Code"/>
+          <w:color w:val="080808"/>
+          <w:kern w:val="0"/>
+          <w:sz w:val="20"/>
+          <w:szCs w:val="20"/>
+          <w:lang w:eastAsia="en-IN"/>
+          <w14:ligatures w14:val="none"/>
+        </w:rPr>
+        <w:br/>
+        <w:t xml:space="preserve">    </w:t>
+      </w:r>
+      <w:r>
+        <w:rPr>
+          <w:rFonts w:ascii="Cascadia Code" w:eastAsia="Times New Roman" w:hAnsi="Cascadia Code" w:cs="Cascadia Code"/>
+          <w:i/>
+          <w:iCs/>
+          <w:color w:val="8C8C8C"/>
+          <w:kern w:val="0"/>
+          <w:sz w:val="20"/>
+          <w:szCs w:val="20"/>
+          <w:lang w:eastAsia="en-IN"/>
+          <w14:ligatures w14:val="none"/>
+        </w:rPr>
+        <w:t>//: http://localhost:9080/getName</w:t>
+      </w:r>
+      <w:r>
+        <w:rPr>
+          <w:rFonts w:ascii="Cascadia Code" w:eastAsia="Times New Roman" w:hAnsi="Cascadia Code" w:cs="Cascadia Code"/>
+          <w:i/>
+          <w:iCs/>
+          <w:color w:val="8C8C8C"/>
+          <w:kern w:val="0"/>
+          <w:sz w:val="20"/>
+          <w:szCs w:val="20"/>
+          <w:lang w:eastAsia="en-IN"/>
+          <w14:ligatures w14:val="none"/>
+        </w:rPr>
+        <w:br/>
+        <w:t xml:space="preserve">    </w:t>
+      </w:r>
+      <w:r>
+        <w:rPr>
+          <w:rFonts w:ascii="Cascadia Code" w:eastAsia="Times New Roman" w:hAnsi="Cascadia Code" w:cs="Cascadia Code"/>
+          <w:color w:val="9E880D"/>
+          <w:kern w:val="0"/>
+          <w:sz w:val="20"/>
+          <w:szCs w:val="20"/>
+          <w:lang w:eastAsia="en-IN"/>
+          <w14:ligatures w14:val="none"/>
+        </w:rPr>
+        <w:t>@RequestMapping</w:t>
+      </w:r>
+      <w:r>
+        <w:rPr>
+          <w:rFonts w:ascii="Cascadia Code" w:eastAsia="Times New Roman" w:hAnsi="Cascadia Code" w:cs="Cascadia Code"/>
+          <w:color w:val="080808"/>
+          <w:kern w:val="0"/>
+          <w:sz w:val="20"/>
+          <w:szCs w:val="20"/>
+          <w:lang w:eastAsia="en-IN"/>
+          <w14:ligatures w14:val="none"/>
+        </w:rPr>
+        <w:t>(</w:t>
+      </w:r>
+      <w:r>
+        <w:rPr>
+          <w:rFonts w:ascii="Cascadia Code" w:eastAsia="Times New Roman" w:hAnsi="Cascadia Code" w:cs="Cascadia Code"/>
+          <w:color w:val="067D17"/>
+          <w:kern w:val="0"/>
+          <w:sz w:val="20"/>
+          <w:szCs w:val="20"/>
+          <w:lang w:eastAsia="en-IN"/>
+          <w14:ligatures w14:val="none"/>
+        </w:rPr>
+        <w:t>"/getName"</w:t>
+      </w:r>
+      <w:r>
+        <w:rPr>
+          <w:rFonts w:ascii="Cascadia Code" w:eastAsia="Times New Roman" w:hAnsi="Cascadia Code" w:cs="Cascadia Code"/>
+          <w:color w:val="080808"/>
+          <w:kern w:val="0"/>
+          <w:sz w:val="20"/>
+          <w:szCs w:val="20"/>
+          <w:lang w:eastAsia="en-IN"/>
+          <w14:ligatures w14:val="none"/>
+        </w:rPr>
+        <w:t>)</w:t>
+      </w:r>
+      <w:r>
+        <w:rPr>
+          <w:rFonts w:ascii="Cascadia Code" w:eastAsia="Times New Roman" w:hAnsi="Cascadia Code" w:cs="Cascadia Code"/>
+          <w:color w:val="080808"/>
+          <w:kern w:val="0"/>
+          <w:sz w:val="20"/>
+          <w:szCs w:val="20"/>
+          <w:lang w:eastAsia="en-IN"/>
+          <w14:ligatures w14:val="none"/>
+        </w:rPr>
+        <w:br/>
+        <w:t xml:space="preserve">    </w:t>
+      </w:r>
+      <w:r>
+        <w:rPr>
+          <w:rFonts w:ascii="Cascadia Code" w:eastAsia="Times New Roman" w:hAnsi="Cascadia Code" w:cs="Cascadia Code"/>
+          <w:color w:val="0033B3"/>
+          <w:kern w:val="0"/>
+          <w:sz w:val="20"/>
+          <w:szCs w:val="20"/>
+          <w:lang w:eastAsia="en-IN"/>
+          <w14:ligatures w14:val="none"/>
+        </w:rPr>
+        <w:t xml:space="preserve">public </w:t>
+      </w:r>
+      <w:r>
+        <w:rPr>
+          <w:rFonts w:ascii="Cascadia Code" w:eastAsia="Times New Roman" w:hAnsi="Cascadia Code" w:cs="Cascadia Code"/>
+          <w:color w:val="000000"/>
+          <w:kern w:val="0"/>
+          <w:sz w:val="20"/>
+          <w:szCs w:val="20"/>
+          <w:lang w:eastAsia="en-IN"/>
+          <w14:ligatures w14:val="none"/>
+        </w:rPr>
+        <w:t xml:space="preserve">String </w:t>
+      </w:r>
+      <w:r>
+        <w:rPr>
+          <w:rFonts w:ascii="Cascadia Code" w:eastAsia="Times New Roman" w:hAnsi="Cascadia Code" w:cs="Cascadia Code"/>
+          <w:color w:val="00627A"/>
+          <w:kern w:val="0"/>
+          <w:sz w:val="20"/>
+          <w:szCs w:val="20"/>
+          <w:lang w:eastAsia="en-IN"/>
+          <w14:ligatures w14:val="none"/>
+        </w:rPr>
+        <w:t>getName</w:t>
+      </w:r>
+      <w:r>
+        <w:rPr>
+          <w:rFonts w:ascii="Cascadia Code" w:eastAsia="Times New Roman" w:hAnsi="Cascadia Code" w:cs="Cascadia Code"/>
+          <w:color w:val="080808"/>
+          <w:kern w:val="0"/>
+          <w:sz w:val="20"/>
+          <w:szCs w:val="20"/>
+          <w:lang w:eastAsia="en-IN"/>
+          <w14:ligatures w14:val="none"/>
+        </w:rPr>
+        <w:t>() {</w:t>
+      </w:r>
+      <w:r>
+        <w:rPr>
+          <w:rFonts w:ascii="Cascadia Code" w:eastAsia="Times New Roman" w:hAnsi="Cascadia Code" w:cs="Cascadia Code"/>
+          <w:color w:val="080808"/>
+          <w:kern w:val="0"/>
+          <w:sz w:val="20"/>
+          <w:szCs w:val="20"/>
+          <w:lang w:eastAsia="en-IN"/>
+          <w14:ligatures w14:val="none"/>
+        </w:rPr>
+        <w:br/>
+        <w:t xml:space="preserve">        </w:t>
+      </w:r>
+      <w:r>
+        <w:rPr>
+          <w:rFonts w:ascii="Cascadia Code" w:eastAsia="Times New Roman" w:hAnsi="Cascadia Code" w:cs="Cascadia Code"/>
+          <w:color w:val="000000"/>
+          <w:kern w:val="0"/>
+          <w:sz w:val="20"/>
+          <w:szCs w:val="20"/>
+          <w:lang w:eastAsia="en-IN"/>
+          <w14:ligatures w14:val="none"/>
+        </w:rPr>
+        <w:t>System</w:t>
+      </w:r>
+      <w:r>
+        <w:rPr>
+          <w:rFonts w:ascii="Cascadia Code" w:eastAsia="Times New Roman" w:hAnsi="Cascadia Code" w:cs="Cascadia Code"/>
+          <w:color w:val="080808"/>
+          <w:kern w:val="0"/>
+          <w:sz w:val="20"/>
+          <w:szCs w:val="20"/>
+          <w:lang w:eastAsia="en-IN"/>
+          <w14:ligatures w14:val="none"/>
+        </w:rPr>
+        <w:t>.</w:t>
+      </w:r>
+      <w:r>
+        <w:rPr>
+          <w:rFonts w:ascii="Cascadia Code" w:eastAsia="Times New Roman" w:hAnsi="Cascadia Code" w:cs="Cascadia Code"/>
+          <w:i/>
+          <w:iCs/>
+          <w:color w:val="871094"/>
+          <w:kern w:val="0"/>
+          <w:sz w:val="20"/>
+          <w:szCs w:val="20"/>
+          <w:lang w:eastAsia="en-IN"/>
+          <w14:ligatures w14:val="none"/>
+        </w:rPr>
+        <w:t>out</w:t>
+      </w:r>
+      <w:r>
+        <w:rPr>
+          <w:rFonts w:ascii="Cascadia Code" w:eastAsia="Times New Roman" w:hAnsi="Cascadia Code" w:cs="Cascadia Code"/>
+          <w:color w:val="080808"/>
+          <w:kern w:val="0"/>
+          <w:sz w:val="20"/>
+          <w:szCs w:val="20"/>
+          <w:lang w:eastAsia="en-IN"/>
+          <w14:ligatures w14:val="none"/>
+        </w:rPr>
+        <w:t>.println(</w:t>
+      </w:r>
+      <w:r>
+        <w:rPr>
+          <w:rFonts w:ascii="Cascadia Code" w:eastAsia="Times New Roman" w:hAnsi="Cascadia Code" w:cs="Cascadia Code"/>
+          <w:color w:val="067D17"/>
+          <w:kern w:val="0"/>
+          <w:sz w:val="20"/>
+          <w:szCs w:val="20"/>
+          <w:lang w:eastAsia="en-IN"/>
+          <w14:ligatures w14:val="none"/>
+        </w:rPr>
+        <w:t>"getTypeRequestMethod() executed"</w:t>
+      </w:r>
+      <w:r>
+        <w:rPr>
+          <w:rFonts w:ascii="Cascadia Code" w:eastAsia="Times New Roman" w:hAnsi="Cascadia Code" w:cs="Cascadia Code"/>
+          <w:color w:val="080808"/>
+          <w:kern w:val="0"/>
+          <w:sz w:val="20"/>
+          <w:szCs w:val="20"/>
+          <w:lang w:eastAsia="en-IN"/>
+          <w14:ligatures w14:val="none"/>
+        </w:rPr>
+        <w:t>);</w:t>
+      </w:r>
+      <w:r>
+        <w:rPr>
+          <w:rFonts w:ascii="Cascadia Code" w:eastAsia="Times New Roman" w:hAnsi="Cascadia Code" w:cs="Cascadia Code"/>
+          <w:color w:val="080808"/>
+          <w:kern w:val="0"/>
+          <w:sz w:val="20"/>
+          <w:szCs w:val="20"/>
+          <w:lang w:eastAsia="en-IN"/>
+          <w14:ligatures w14:val="none"/>
+        </w:rPr>
+        <w:br/>
+        <w:t xml:space="preserve">        </w:t>
+      </w:r>
+      <w:r>
+        <w:rPr>
+          <w:rFonts w:ascii="Cascadia Code" w:eastAsia="Times New Roman" w:hAnsi="Cascadia Code" w:cs="Cascadia Code"/>
+          <w:color w:val="0033B3"/>
+          <w:kern w:val="0"/>
+          <w:sz w:val="20"/>
+          <w:szCs w:val="20"/>
+          <w:lang w:eastAsia="en-IN"/>
+          <w14:ligatures w14:val="none"/>
+        </w:rPr>
+        <w:t xml:space="preserve">return </w:t>
+      </w:r>
+      <w:r>
+        <w:rPr>
+          <w:rFonts w:ascii="Cascadia Code" w:eastAsia="Times New Roman" w:hAnsi="Cascadia Code" w:cs="Cascadia Code"/>
+          <w:color w:val="067D17"/>
+          <w:kern w:val="0"/>
+          <w:sz w:val="20"/>
+          <w:szCs w:val="20"/>
+          <w:lang w:eastAsia="en-IN"/>
+          <w14:ligatures w14:val="none"/>
+        </w:rPr>
+        <w:t>"Nikhil"</w:t>
+      </w:r>
+      <w:r>
+        <w:rPr>
+          <w:rFonts w:ascii="Cascadia Code" w:eastAsia="Times New Roman" w:hAnsi="Cascadia Code" w:cs="Cascadia Code"/>
+          <w:color w:val="080808"/>
+          <w:kern w:val="0"/>
+          <w:sz w:val="20"/>
+          <w:szCs w:val="20"/>
+          <w:lang w:eastAsia="en-IN"/>
+          <w14:ligatures w14:val="none"/>
+        </w:rPr>
+        <w:t>;</w:t>
+      </w:r>
+      <w:r>
+        <w:rPr>
+          <w:rFonts w:ascii="Cascadia Code" w:eastAsia="Times New Roman" w:hAnsi="Cascadia Code" w:cs="Cascadia Code"/>
+          <w:color w:val="080808"/>
+          <w:kern w:val="0"/>
+          <w:sz w:val="20"/>
+          <w:szCs w:val="20"/>
+          <w:lang w:eastAsia="en-IN"/>
+          <w14:ligatures w14:val="none"/>
+        </w:rPr>
+        <w:br/>
+        <w:t xml:space="preserve">    }</w:t>
+      </w:r>
+      <w:r>
+        <w:rPr>
+          <w:rFonts w:ascii="Cascadia Code" w:eastAsia="Times New Roman" w:hAnsi="Cascadia Code" w:cs="Cascadia Code"/>
+          <w:color w:val="080808"/>
+          <w:kern w:val="0"/>
+          <w:sz w:val="20"/>
+          <w:szCs w:val="20"/>
+          <w:lang w:eastAsia="en-IN"/>
+          <w14:ligatures w14:val="none"/>
+        </w:rPr>
+        <w:br/>
+      </w:r>
+      <w:r>
+        <w:rPr>
+          <w:rFonts w:ascii="Cascadia Code" w:eastAsia="Times New Roman" w:hAnsi="Cascadia Code" w:cs="Cascadia Code"/>
+          <w:color w:val="080808"/>
+          <w:kern w:val="0"/>
+          <w:sz w:val="20"/>
+          <w:szCs w:val="20"/>
+          <w:lang w:eastAsia="en-IN"/>
+          <w14:ligatures w14:val="none"/>
+        </w:rPr>
+        <w:br/>
+        <w:t xml:space="preserve">    </w:t>
+      </w:r>
+      <w:r>
+        <w:rPr>
+          <w:rFonts w:ascii="Cascadia Code" w:eastAsia="Times New Roman" w:hAnsi="Cascadia Code" w:cs="Cascadia Code"/>
+          <w:i/>
+          <w:iCs/>
+          <w:color w:val="8C8C8C"/>
+          <w:kern w:val="0"/>
+          <w:sz w:val="20"/>
+          <w:szCs w:val="20"/>
+          <w:lang w:eastAsia="en-IN"/>
+          <w14:ligatures w14:val="none"/>
+        </w:rPr>
+        <w:t>//: http://localhost:9080/getSurname</w:t>
+      </w:r>
+      <w:r>
+        <w:rPr>
+          <w:rFonts w:ascii="Cascadia Code" w:eastAsia="Times New Roman" w:hAnsi="Cascadia Code" w:cs="Cascadia Code"/>
+          <w:i/>
+          <w:iCs/>
+          <w:color w:val="8C8C8C"/>
+          <w:kern w:val="0"/>
+          <w:sz w:val="20"/>
+          <w:szCs w:val="20"/>
+          <w:lang w:eastAsia="en-IN"/>
+          <w14:ligatures w14:val="none"/>
+        </w:rPr>
+        <w:br/>
+        <w:t xml:space="preserve">    </w:t>
+      </w:r>
+      <w:r>
+        <w:rPr>
+          <w:rFonts w:ascii="Cascadia Code" w:eastAsia="Times New Roman" w:hAnsi="Cascadia Code" w:cs="Cascadia Code"/>
+          <w:color w:val="9E880D"/>
+          <w:kern w:val="0"/>
+          <w:sz w:val="20"/>
+          <w:szCs w:val="20"/>
+          <w:lang w:eastAsia="en-IN"/>
+          <w14:ligatures w14:val="none"/>
+        </w:rPr>
+        <w:t>@RequestMapping</w:t>
+      </w:r>
+      <w:r>
+        <w:rPr>
+          <w:rFonts w:ascii="Cascadia Code" w:eastAsia="Times New Roman" w:hAnsi="Cascadia Code" w:cs="Cascadia Code"/>
+          <w:color w:val="080808"/>
+          <w:kern w:val="0"/>
+          <w:sz w:val="20"/>
+          <w:szCs w:val="20"/>
+          <w:lang w:eastAsia="en-IN"/>
+          <w14:ligatures w14:val="none"/>
+        </w:rPr>
+        <w:t>(</w:t>
+      </w:r>
+      <w:r>
+        <w:rPr>
+          <w:rFonts w:ascii="Cascadia Code" w:eastAsia="Times New Roman" w:hAnsi="Cascadia Code" w:cs="Cascadia Code"/>
+          <w:color w:val="067D17"/>
+          <w:kern w:val="0"/>
+          <w:sz w:val="20"/>
+          <w:szCs w:val="20"/>
+          <w:lang w:eastAsia="en-IN"/>
+          <w14:ligatures w14:val="none"/>
+        </w:rPr>
+        <w:t>"/getSurname"</w:t>
+      </w:r>
+      <w:r>
+        <w:rPr>
+          <w:rFonts w:ascii="Cascadia Code" w:eastAsia="Times New Roman" w:hAnsi="Cascadia Code" w:cs="Cascadia Code"/>
+          <w:color w:val="080808"/>
+          <w:kern w:val="0"/>
+          <w:sz w:val="20"/>
+          <w:szCs w:val="20"/>
+          <w:lang w:eastAsia="en-IN"/>
+          <w14:ligatures w14:val="none"/>
+        </w:rPr>
+        <w:t>)</w:t>
+      </w:r>
+      <w:r>
+        <w:rPr>
+          <w:rFonts w:ascii="Cascadia Code" w:eastAsia="Times New Roman" w:hAnsi="Cascadia Code" w:cs="Cascadia Code"/>
+          <w:color w:val="080808"/>
+          <w:kern w:val="0"/>
+          <w:sz w:val="20"/>
+          <w:szCs w:val="20"/>
+          <w:lang w:eastAsia="en-IN"/>
+          <w14:ligatures w14:val="none"/>
+        </w:rPr>
+        <w:br/>
+        <w:t xml:space="preserve">    </w:t>
+      </w:r>
+      <w:r>
+        <w:rPr>
+          <w:rFonts w:ascii="Cascadia Code" w:eastAsia="Times New Roman" w:hAnsi="Cascadia Code" w:cs="Cascadia Code"/>
+          <w:color w:val="0033B3"/>
+          <w:kern w:val="0"/>
+          <w:sz w:val="20"/>
+          <w:szCs w:val="20"/>
+          <w:lang w:eastAsia="en-IN"/>
+          <w14:ligatures w14:val="none"/>
+        </w:rPr>
+        <w:t xml:space="preserve">public </w:t>
+      </w:r>
+      <w:r>
+        <w:rPr>
+          <w:rFonts w:ascii="Cascadia Code" w:eastAsia="Times New Roman" w:hAnsi="Cascadia Code" w:cs="Cascadia Code"/>
+          <w:color w:val="000000"/>
+          <w:kern w:val="0"/>
+          <w:sz w:val="20"/>
+          <w:szCs w:val="20"/>
+          <w:lang w:eastAsia="en-IN"/>
+          <w14:ligatures w14:val="none"/>
+        </w:rPr>
+        <w:t xml:space="preserve">String </w:t>
+      </w:r>
+      <w:r>
+        <w:rPr>
+          <w:rFonts w:ascii="Cascadia Code" w:eastAsia="Times New Roman" w:hAnsi="Cascadia Code" w:cs="Cascadia Code"/>
+          <w:color w:val="00627A"/>
+          <w:kern w:val="0"/>
+          <w:sz w:val="20"/>
+          <w:szCs w:val="20"/>
+          <w:lang w:eastAsia="en-IN"/>
+          <w14:ligatures w14:val="none"/>
+        </w:rPr>
+        <w:t>getSurname</w:t>
+      </w:r>
+      <w:r>
+        <w:rPr>
+          <w:rFonts w:ascii="Cascadia Code" w:eastAsia="Times New Roman" w:hAnsi="Cascadia Code" w:cs="Cascadia Code"/>
+          <w:color w:val="080808"/>
+          <w:kern w:val="0"/>
+          <w:sz w:val="20"/>
+          <w:szCs w:val="20"/>
+          <w:lang w:eastAsia="en-IN"/>
+          <w14:ligatures w14:val="none"/>
+        </w:rPr>
+        <w:t>() {</w:t>
+      </w:r>
+      <w:r>
+        <w:rPr>
+          <w:rFonts w:ascii="Cascadia Code" w:eastAsia="Times New Roman" w:hAnsi="Cascadia Code" w:cs="Cascadia Code"/>
+          <w:color w:val="080808"/>
+          <w:kern w:val="0"/>
+          <w:sz w:val="20"/>
+          <w:szCs w:val="20"/>
+          <w:lang w:eastAsia="en-IN"/>
+          <w14:ligatures w14:val="none"/>
+        </w:rPr>
+        <w:br/>
+        <w:t xml:space="preserve">        </w:t>
+      </w:r>
+      <w:r>
+        <w:rPr>
+          <w:rFonts w:ascii="Cascadia Code" w:eastAsia="Times New Roman" w:hAnsi="Cascadia Code" w:cs="Cascadia Code"/>
+          <w:color w:val="000000"/>
+          <w:kern w:val="0"/>
+          <w:sz w:val="20"/>
+          <w:szCs w:val="20"/>
+          <w:lang w:eastAsia="en-IN"/>
+          <w14:ligatures w14:val="none"/>
+        </w:rPr>
+        <w:t>System</w:t>
+      </w:r>
+      <w:r>
+        <w:rPr>
+          <w:rFonts w:ascii="Cascadia Code" w:eastAsia="Times New Roman" w:hAnsi="Cascadia Code" w:cs="Cascadia Code"/>
+          <w:color w:val="080808"/>
+          <w:kern w:val="0"/>
+          <w:sz w:val="20"/>
+          <w:szCs w:val="20"/>
+          <w:lang w:eastAsia="en-IN"/>
+          <w14:ligatures w14:val="none"/>
+        </w:rPr>
+        <w:t>.</w:t>
+      </w:r>
+      <w:r>
+        <w:rPr>
+          <w:rFonts w:ascii="Cascadia Code" w:eastAsia="Times New Roman" w:hAnsi="Cascadia Code" w:cs="Cascadia Code"/>
+          <w:i/>
+          <w:iCs/>
+          <w:color w:val="871094"/>
+          <w:kern w:val="0"/>
+          <w:sz w:val="20"/>
+          <w:szCs w:val="20"/>
+          <w:lang w:eastAsia="en-IN"/>
+          <w14:ligatures w14:val="none"/>
+        </w:rPr>
+        <w:t>out</w:t>
+      </w:r>
+      <w:r>
+        <w:rPr>
+          <w:rFonts w:ascii="Cascadia Code" w:eastAsia="Times New Roman" w:hAnsi="Cascadia Code" w:cs="Cascadia Code"/>
+          <w:color w:val="080808"/>
+          <w:kern w:val="0"/>
+          <w:sz w:val="20"/>
+          <w:szCs w:val="20"/>
+          <w:lang w:eastAsia="en-IN"/>
+          <w14:ligatures w14:val="none"/>
+        </w:rPr>
+        <w:t>.println(</w:t>
+      </w:r>
+      <w:r>
+        <w:rPr>
+          <w:rFonts w:ascii="Cascadia Code" w:eastAsia="Times New Roman" w:hAnsi="Cascadia Code" w:cs="Cascadia Code"/>
+          <w:color w:val="067D17"/>
+          <w:kern w:val="0"/>
+          <w:sz w:val="20"/>
+          <w:szCs w:val="20"/>
+          <w:lang w:eastAsia="en-IN"/>
+          <w14:ligatures w14:val="none"/>
+        </w:rPr>
+        <w:t>"getTypeRequestMethod() executed"</w:t>
+      </w:r>
+      <w:r>
+        <w:rPr>
+          <w:rFonts w:ascii="Cascadia Code" w:eastAsia="Times New Roman" w:hAnsi="Cascadia Code" w:cs="Cascadia Code"/>
+          <w:color w:val="080808"/>
+          <w:kern w:val="0"/>
+          <w:sz w:val="20"/>
+          <w:szCs w:val="20"/>
+          <w:lang w:eastAsia="en-IN"/>
+          <w14:ligatures w14:val="none"/>
+        </w:rPr>
+        <w:t>);</w:t>
+      </w:r>
+      <w:r>
+        <w:rPr>
+          <w:rFonts w:ascii="Cascadia Code" w:eastAsia="Times New Roman" w:hAnsi="Cascadia Code" w:cs="Cascadia Code"/>
+          <w:color w:val="080808"/>
+          <w:kern w:val="0"/>
+          <w:sz w:val="20"/>
+          <w:szCs w:val="20"/>
+          <w:lang w:eastAsia="en-IN"/>
+          <w14:ligatures w14:val="none"/>
+        </w:rPr>
+        <w:br/>
+        <w:t xml:space="preserve">        </w:t>
+      </w:r>
+      <w:r>
+        <w:rPr>
+          <w:rFonts w:ascii="Cascadia Code" w:eastAsia="Times New Roman" w:hAnsi="Cascadia Code" w:cs="Cascadia Code"/>
+          <w:color w:val="0033B3"/>
+          <w:kern w:val="0"/>
+          <w:sz w:val="20"/>
+          <w:szCs w:val="20"/>
+          <w:lang w:eastAsia="en-IN"/>
+          <w14:ligatures w14:val="none"/>
+        </w:rPr>
+        <w:t xml:space="preserve">return </w:t>
+      </w:r>
+      <w:r>
+        <w:rPr>
+          <w:rFonts w:ascii="Cascadia Code" w:eastAsia="Times New Roman" w:hAnsi="Cascadia Code" w:cs="Cascadia Code"/>
+          <w:color w:val="067D17"/>
+          <w:kern w:val="0"/>
+          <w:sz w:val="20"/>
+          <w:szCs w:val="20"/>
+          <w:lang w:eastAsia="en-IN"/>
+          <w14:ligatures w14:val="none"/>
+        </w:rPr>
+        <w:t>"Deshpande"</w:t>
+      </w:r>
+      <w:r>
+        <w:rPr>
+          <w:rFonts w:ascii="Cascadia Code" w:eastAsia="Times New Roman" w:hAnsi="Cascadia Code" w:cs="Cascadia Code"/>
+          <w:color w:val="080808"/>
+          <w:kern w:val="0"/>
+          <w:sz w:val="20"/>
+          <w:szCs w:val="20"/>
+          <w:lang w:eastAsia="en-IN"/>
+          <w14:ligatures w14:val="none"/>
+        </w:rPr>
+        <w:t>;</w:t>
+      </w:r>
+      <w:r>
+        <w:rPr>
+          <w:rFonts w:ascii="Cascadia Code" w:eastAsia="Times New Roman" w:hAnsi="Cascadia Code" w:cs="Cascadia Code"/>
+          <w:color w:val="080808"/>
+          <w:kern w:val="0"/>
+          <w:sz w:val="20"/>
+          <w:szCs w:val="20"/>
+          <w:lang w:eastAsia="en-IN"/>
+          <w14:ligatures w14:val="none"/>
+        </w:rPr>
+        <w:br/>
+        <w:t xml:space="preserve">    }</w:t>
+      </w:r>
+      <w:r>
+        <w:rPr>
+          <w:rFonts w:ascii="Cascadia Code" w:eastAsia="Times New Roman" w:hAnsi="Cascadia Code" w:cs="Cascadia Code"/>
+          <w:color w:val="080808"/>
+          <w:kern w:val="0"/>
+          <w:sz w:val="20"/>
+          <w:szCs w:val="20"/>
+          <w:lang w:eastAsia="en-IN"/>
+          <w14:ligatures w14:val="none"/>
+        </w:rPr>
+        <w:br/>
+      </w:r>
+      <w:r>
+        <w:rPr>
+          <w:rFonts w:ascii="Cascadia Code" w:eastAsia="Times New Roman" w:hAnsi="Cascadia Code" w:cs="Cascadia Code"/>
+          <w:color w:val="080808"/>
+          <w:kern w:val="0"/>
+          <w:sz w:val="20"/>
+          <w:szCs w:val="20"/>
+          <w:lang w:eastAsia="en-IN"/>
+          <w14:ligatures w14:val="none"/>
+        </w:rPr>
+        <w:br/>
+        <w:t xml:space="preserve">    </w:t>
+      </w:r>
+      <w:r>
+        <w:rPr>
+          <w:rFonts w:ascii="Cascadia Code" w:eastAsia="Times New Roman" w:hAnsi="Cascadia Code" w:cs="Cascadia Code"/>
+          <w:i/>
+          <w:iCs/>
+          <w:color w:val="8C8C8C"/>
+          <w:kern w:val="0"/>
+          <w:sz w:val="20"/>
+          <w:szCs w:val="20"/>
+          <w:lang w:eastAsia="en-IN"/>
+          <w14:ligatures w14:val="none"/>
+        </w:rPr>
+        <w:t>//http://localhost:9090/getData/65</w:t>
+      </w:r>
+      <w:r>
+        <w:rPr>
+          <w:rFonts w:ascii="Cascadia Code" w:eastAsia="Times New Roman" w:hAnsi="Cascadia Code" w:cs="Cascadia Code"/>
+          <w:i/>
+          <w:iCs/>
+          <w:color w:val="8C8C8C"/>
+          <w:kern w:val="0"/>
+          <w:sz w:val="20"/>
+          <w:szCs w:val="20"/>
+          <w:lang w:eastAsia="en-IN"/>
+          <w14:ligatures w14:val="none"/>
+        </w:rPr>
+        <w:br/>
+        <w:t xml:space="preserve">    //@GetMapping("/getData/{id}") // template variable</w:t>
+      </w:r>
+      <w:r>
+        <w:rPr>
+          <w:rFonts w:ascii="Cascadia Code" w:eastAsia="Times New Roman" w:hAnsi="Cascadia Code" w:cs="Cascadia Code"/>
+          <w:i/>
+          <w:iCs/>
+          <w:color w:val="8C8C8C"/>
+          <w:kern w:val="0"/>
+          <w:sz w:val="20"/>
+          <w:szCs w:val="20"/>
+          <w:lang w:eastAsia="en-IN"/>
+          <w14:ligatures w14:val="none"/>
+        </w:rPr>
+        <w:br/>
+        <w:t xml:space="preserve">    //@RequestMapping(value = "/getData/{id}",method = RequestMethod.GET)</w:t>
+      </w:r>
+      <w:r>
+        <w:rPr>
+          <w:rFonts w:ascii="Cascadia Code" w:eastAsia="Times New Roman" w:hAnsi="Cascadia Code" w:cs="Cascadia Code"/>
+          <w:i/>
+          <w:iCs/>
+          <w:color w:val="8C8C8C"/>
+          <w:kern w:val="0"/>
+          <w:sz w:val="20"/>
+          <w:szCs w:val="20"/>
+          <w:lang w:eastAsia="en-IN"/>
+          <w14:ligatures w14:val="none"/>
+        </w:rPr>
+        <w:br/>
+        <w:t xml:space="preserve">    </w:t>
+      </w:r>
+      <w:r>
+        <w:rPr>
+          <w:rFonts w:ascii="Cascadia Code" w:eastAsia="Times New Roman" w:hAnsi="Cascadia Code" w:cs="Cascadia Code"/>
+          <w:color w:val="9E880D"/>
+          <w:kern w:val="0"/>
+          <w:sz w:val="20"/>
+          <w:szCs w:val="20"/>
+          <w:lang w:eastAsia="en-IN"/>
+          <w14:ligatures w14:val="none"/>
+        </w:rPr>
+        <w:t>@RequestMapping</w:t>
+      </w:r>
+      <w:r>
+        <w:rPr>
+          <w:rFonts w:ascii="Cascadia Code" w:eastAsia="Times New Roman" w:hAnsi="Cascadia Code" w:cs="Cascadia Code"/>
+          <w:color w:val="080808"/>
+          <w:kern w:val="0"/>
+          <w:sz w:val="20"/>
+          <w:szCs w:val="20"/>
+          <w:lang w:eastAsia="en-IN"/>
+          <w14:ligatures w14:val="none"/>
+        </w:rPr>
+        <w:t>(</w:t>
+      </w:r>
+      <w:r>
+        <w:rPr>
+          <w:rFonts w:ascii="Cascadia Code" w:eastAsia="Times New Roman" w:hAnsi="Cascadia Code" w:cs="Cascadia Code"/>
+          <w:color w:val="067D17"/>
+          <w:kern w:val="0"/>
+          <w:sz w:val="20"/>
+          <w:szCs w:val="20"/>
+          <w:lang w:eastAsia="en-IN"/>
+          <w14:ligatures w14:val="none"/>
+        </w:rPr>
+        <w:t>"/getData/{id}"</w:t>
+      </w:r>
+      <w:r>
+        <w:rPr>
+          <w:rFonts w:ascii="Cascadia Code" w:eastAsia="Times New Roman" w:hAnsi="Cascadia Code" w:cs="Cascadia Code"/>
+          <w:color w:val="080808"/>
+          <w:kern w:val="0"/>
+          <w:sz w:val="20"/>
+          <w:szCs w:val="20"/>
+          <w:lang w:eastAsia="en-IN"/>
+          <w14:ligatures w14:val="none"/>
+        </w:rPr>
+        <w:t>)</w:t>
+      </w:r>
+      <w:r>
+        <w:rPr>
+          <w:rFonts w:ascii="Cascadia Code" w:eastAsia="Times New Roman" w:hAnsi="Cascadia Code" w:cs="Cascadia Code"/>
+          <w:color w:val="080808"/>
+          <w:kern w:val="0"/>
+          <w:sz w:val="20"/>
+          <w:szCs w:val="20"/>
+          <w:lang w:eastAsia="en-IN"/>
+          <w14:ligatures w14:val="none"/>
+        </w:rPr>
+        <w:br/>
+        <w:t xml:space="preserve">    </w:t>
+      </w:r>
+      <w:r>
+        <w:rPr>
+          <w:rFonts w:ascii="Cascadia Code" w:eastAsia="Times New Roman" w:hAnsi="Cascadia Code" w:cs="Cascadia Code"/>
+          <w:color w:val="0033B3"/>
+          <w:kern w:val="0"/>
+          <w:sz w:val="20"/>
+          <w:szCs w:val="20"/>
+          <w:lang w:eastAsia="en-IN"/>
+          <w14:ligatures w14:val="none"/>
+        </w:rPr>
+        <w:t xml:space="preserve">public </w:t>
+      </w:r>
+      <w:r>
+        <w:rPr>
+          <w:rFonts w:ascii="Cascadia Code" w:eastAsia="Times New Roman" w:hAnsi="Cascadia Code" w:cs="Cascadia Code"/>
+          <w:color w:val="000000"/>
+          <w:kern w:val="0"/>
+          <w:sz w:val="20"/>
+          <w:szCs w:val="20"/>
+          <w:lang w:eastAsia="en-IN"/>
+          <w14:ligatures w14:val="none"/>
+        </w:rPr>
+        <w:t xml:space="preserve">String </w:t>
+      </w:r>
+      <w:r>
+        <w:rPr>
+          <w:rFonts w:ascii="Cascadia Code" w:eastAsia="Times New Roman" w:hAnsi="Cascadia Code" w:cs="Cascadia Code"/>
+          <w:color w:val="00627A"/>
+          <w:kern w:val="0"/>
+          <w:sz w:val="20"/>
+          <w:szCs w:val="20"/>
+          <w:lang w:eastAsia="en-IN"/>
+          <w14:ligatures w14:val="none"/>
+        </w:rPr>
+        <w:t>getPathParamDataFromRequest</w:t>
+      </w:r>
+      <w:r>
+        <w:rPr>
+          <w:rFonts w:ascii="Cascadia Code" w:eastAsia="Times New Roman" w:hAnsi="Cascadia Code" w:cs="Cascadia Code"/>
+          <w:color w:val="080808"/>
+          <w:kern w:val="0"/>
+          <w:sz w:val="20"/>
+          <w:szCs w:val="20"/>
+          <w:lang w:eastAsia="en-IN"/>
+          <w14:ligatures w14:val="none"/>
+        </w:rPr>
+        <w:t>(</w:t>
+      </w:r>
+      <w:r>
+        <w:rPr>
+          <w:rFonts w:ascii="Cascadia Code" w:eastAsia="Times New Roman" w:hAnsi="Cascadia Code" w:cs="Cascadia Code"/>
+          <w:color w:val="9E880D"/>
+          <w:kern w:val="0"/>
+          <w:sz w:val="20"/>
+          <w:szCs w:val="20"/>
+          <w:lang w:eastAsia="en-IN"/>
+          <w14:ligatures w14:val="none"/>
+        </w:rPr>
+        <w:t>@PathVariable</w:t>
+      </w:r>
+      <w:r>
+        <w:rPr>
+          <w:rFonts w:ascii="Cascadia Code" w:eastAsia="Times New Roman" w:hAnsi="Cascadia Code" w:cs="Cascadia Code"/>
+          <w:color w:val="080808"/>
+          <w:kern w:val="0"/>
+          <w:sz w:val="20"/>
+          <w:szCs w:val="20"/>
+          <w:lang w:eastAsia="en-IN"/>
+          <w14:ligatures w14:val="none"/>
+        </w:rPr>
+        <w:t>(</w:t>
+      </w:r>
+      <w:r>
+        <w:rPr>
+          <w:rFonts w:ascii="Cascadia Code" w:eastAsia="Times New Roman" w:hAnsi="Cascadia Code" w:cs="Cascadia Code"/>
+          <w:color w:val="067D17"/>
+          <w:kern w:val="0"/>
+          <w:sz w:val="20"/>
+          <w:szCs w:val="20"/>
+          <w:lang w:eastAsia="en-IN"/>
+          <w14:ligatures w14:val="none"/>
+        </w:rPr>
+        <w:t>"id"</w:t>
+      </w:r>
+      <w:r>
+        <w:rPr>
+          <w:rFonts w:ascii="Cascadia Code" w:eastAsia="Times New Roman" w:hAnsi="Cascadia Code" w:cs="Cascadia Code"/>
+          <w:color w:val="080808"/>
+          <w:kern w:val="0"/>
+          <w:sz w:val="20"/>
+          <w:szCs w:val="20"/>
+          <w:lang w:eastAsia="en-IN"/>
+          <w14:ligatures w14:val="none"/>
+        </w:rPr>
+        <w:t xml:space="preserve">) </w:t>
+      </w:r>
+      <w:r>
+        <w:rPr>
+          <w:rFonts w:ascii="Cascadia Code" w:eastAsia="Times New Roman" w:hAnsi="Cascadia Code" w:cs="Cascadia Code"/>
+          <w:color w:val="000000"/>
+          <w:kern w:val="0"/>
+          <w:sz w:val="20"/>
+          <w:szCs w:val="20"/>
+          <w:lang w:eastAsia="en-IN"/>
+          <w14:ligatures w14:val="none"/>
+        </w:rPr>
+        <w:t xml:space="preserve">Integer </w:t>
+      </w:r>
+      <w:r>
+        <w:rPr>
+          <w:rFonts w:ascii="Cascadia Code" w:eastAsia="Times New Roman" w:hAnsi="Cascadia Code" w:cs="Cascadia Code"/>
+          <w:color w:val="080808"/>
+          <w:kern w:val="0"/>
+          <w:sz w:val="20"/>
+          <w:szCs w:val="20"/>
+          <w:lang w:eastAsia="en-IN"/>
+          <w14:ligatures w14:val="none"/>
+        </w:rPr>
+        <w:t>id) {</w:t>
+      </w:r>
+      <w:r>
+        <w:rPr>
+          <w:rFonts w:ascii="Cascadia Code" w:eastAsia="Times New Roman" w:hAnsi="Cascadia Code" w:cs="Cascadia Code"/>
+          <w:color w:val="080808"/>
+          <w:kern w:val="0"/>
+          <w:sz w:val="20"/>
+          <w:szCs w:val="20"/>
+          <w:lang w:eastAsia="en-IN"/>
+          <w14:ligatures w14:val="none"/>
+        </w:rPr>
+        <w:br/>
+        <w:t xml:space="preserve">        </w:t>
+      </w:r>
+      <w:r>
+        <w:rPr>
+          <w:rFonts w:ascii="Cascadia Code" w:eastAsia="Times New Roman" w:hAnsi="Cascadia Code" w:cs="Cascadia Code"/>
+          <w:color w:val="000000"/>
+          <w:kern w:val="0"/>
+          <w:sz w:val="20"/>
+          <w:szCs w:val="20"/>
+          <w:lang w:eastAsia="en-IN"/>
+          <w14:ligatures w14:val="none"/>
+        </w:rPr>
+        <w:t xml:space="preserve">String message </w:t>
+      </w:r>
+      <w:r>
+        <w:rPr>
+          <w:rFonts w:ascii="Cascadia Code" w:eastAsia="Times New Roman" w:hAnsi="Cascadia Code" w:cs="Cascadia Code"/>
+          <w:color w:val="080808"/>
+          <w:kern w:val="0"/>
+          <w:sz w:val="20"/>
+          <w:szCs w:val="20"/>
+          <w:lang w:eastAsia="en-IN"/>
+          <w14:ligatures w14:val="none"/>
+        </w:rPr>
+        <w:t xml:space="preserve">= </w:t>
+      </w:r>
+      <w:r>
+        <w:rPr>
+          <w:rFonts w:ascii="Cascadia Code" w:eastAsia="Times New Roman" w:hAnsi="Cascadia Code" w:cs="Cascadia Code"/>
+          <w:color w:val="067D17"/>
+          <w:kern w:val="0"/>
+          <w:sz w:val="20"/>
+          <w:szCs w:val="20"/>
+          <w:lang w:eastAsia="en-IN"/>
+          <w14:ligatures w14:val="none"/>
+        </w:rPr>
+        <w:t xml:space="preserve">"Id : " </w:t>
+      </w:r>
+      <w:r>
+        <w:rPr>
+          <w:rFonts w:ascii="Cascadia Code" w:eastAsia="Times New Roman" w:hAnsi="Cascadia Code" w:cs="Cascadia Code"/>
+          <w:color w:val="080808"/>
+          <w:kern w:val="0"/>
+          <w:sz w:val="20"/>
+          <w:szCs w:val="20"/>
+          <w:lang w:eastAsia="en-IN"/>
+          <w14:ligatures w14:val="none"/>
+        </w:rPr>
+        <w:t>+ id;</w:t>
+      </w:r>
+      <w:r>
+        <w:rPr>
+          <w:rFonts w:ascii="Cascadia Code" w:eastAsia="Times New Roman" w:hAnsi="Cascadia Code" w:cs="Cascadia Code"/>
+          <w:color w:val="080808"/>
+          <w:kern w:val="0"/>
+          <w:sz w:val="20"/>
+          <w:szCs w:val="20"/>
+          <w:lang w:eastAsia="en-IN"/>
+          <w14:ligatures w14:val="none"/>
+        </w:rPr>
+        <w:br/>
+        <w:t xml:space="preserve">        </w:t>
+      </w:r>
+      <w:r>
+        <w:rPr>
+          <w:rFonts w:ascii="Cascadia Code" w:eastAsia="Times New Roman" w:hAnsi="Cascadia Code" w:cs="Cascadia Code"/>
+          <w:color w:val="0033B3"/>
+          <w:kern w:val="0"/>
+          <w:sz w:val="20"/>
+          <w:szCs w:val="20"/>
+          <w:lang w:eastAsia="en-IN"/>
+          <w14:ligatures w14:val="none"/>
+        </w:rPr>
+        <w:t xml:space="preserve">return </w:t>
+      </w:r>
+      <w:r>
+        <w:rPr>
+          <w:rFonts w:ascii="Cascadia Code" w:eastAsia="Times New Roman" w:hAnsi="Cascadia Code" w:cs="Cascadia Code"/>
+          <w:color w:val="000000"/>
+          <w:kern w:val="0"/>
+          <w:sz w:val="20"/>
+          <w:szCs w:val="20"/>
+          <w:lang w:eastAsia="en-IN"/>
+          <w14:ligatures w14:val="none"/>
+        </w:rPr>
+        <w:t>message</w:t>
+      </w:r>
+      <w:r>
+        <w:rPr>
+          <w:rFonts w:ascii="Cascadia Code" w:eastAsia="Times New Roman" w:hAnsi="Cascadia Code" w:cs="Cascadia Code"/>
+          <w:color w:val="080808"/>
+          <w:kern w:val="0"/>
+          <w:sz w:val="20"/>
+          <w:szCs w:val="20"/>
+          <w:lang w:eastAsia="en-IN"/>
+          <w14:ligatures w14:val="none"/>
+        </w:rPr>
+        <w:t>;</w:t>
+      </w:r>
+      <w:r>
+        <w:rPr>
+          <w:rFonts w:ascii="Cascadia Code" w:eastAsia="Times New Roman" w:hAnsi="Cascadia Code" w:cs="Cascadia Code"/>
+          <w:color w:val="080808"/>
+          <w:kern w:val="0"/>
+          <w:sz w:val="20"/>
+          <w:szCs w:val="20"/>
+          <w:lang w:eastAsia="en-IN"/>
+          <w14:ligatures w14:val="none"/>
+        </w:rPr>
+        <w:br/>
+        <w:t xml:space="preserve">    }</w:t>
+      </w:r>
+      <w:r>
+        <w:rPr>
+          <w:rFonts w:ascii="Cascadia Code" w:eastAsia="Times New Roman" w:hAnsi="Cascadia Code" w:cs="Cascadia Code"/>
+          <w:color w:val="080808"/>
+          <w:kern w:val="0"/>
+          <w:sz w:val="20"/>
+          <w:szCs w:val="20"/>
+          <w:lang w:eastAsia="en-IN"/>
+          <w14:ligatures w14:val="none"/>
+        </w:rPr>
+        <w:br/>
+      </w:r>
+      <w:r>
+        <w:rPr>
+          <w:rFonts w:ascii="Cascadia Code" w:eastAsia="Times New Roman" w:hAnsi="Cascadia Code" w:cs="Cascadia Code"/>
+          <w:color w:val="080808"/>
+          <w:kern w:val="0"/>
+          <w:sz w:val="20"/>
+          <w:szCs w:val="20"/>
+          <w:lang w:eastAsia="en-IN"/>
+          <w14:ligatures w14:val="none"/>
+        </w:rPr>
+        <w:br/>
+        <w:t xml:space="preserve">    </w:t>
+      </w:r>
+      <w:r>
+        <w:rPr>
+          <w:rFonts w:ascii="Cascadia Code" w:eastAsia="Times New Roman" w:hAnsi="Cascadia Code" w:cs="Cascadia Code"/>
+          <w:i/>
+          <w:iCs/>
+          <w:color w:val="8C8C8C"/>
+          <w:kern w:val="0"/>
+          <w:sz w:val="20"/>
+          <w:szCs w:val="20"/>
+          <w:lang w:eastAsia="en-IN"/>
+          <w14:ligatures w14:val="none"/>
+        </w:rPr>
+        <w:t>//http://localhost:9090/getQueryParamData?age=34</w:t>
+      </w:r>
+      <w:r>
+        <w:rPr>
+          <w:rFonts w:ascii="Cascadia Code" w:eastAsia="Times New Roman" w:hAnsi="Cascadia Code" w:cs="Cascadia Code"/>
+          <w:i/>
+          <w:iCs/>
+          <w:color w:val="8C8C8C"/>
+          <w:kern w:val="0"/>
+          <w:sz w:val="20"/>
+          <w:szCs w:val="20"/>
+          <w:lang w:eastAsia="en-IN"/>
+          <w14:ligatures w14:val="none"/>
+        </w:rPr>
+        <w:br/>
+      </w:r>
+      <w:r>
+        <w:rPr>
+          <w:rFonts w:ascii="Cascadia Code" w:eastAsia="Times New Roman" w:hAnsi="Cascadia Code" w:cs="Cascadia Code"/>
+          <w:i/>
+          <w:iCs/>
+          <w:color w:val="8C8C8C"/>
+          <w:kern w:val="0"/>
+          <w:sz w:val="20"/>
+          <w:szCs w:val="20"/>
+          <w:lang w:eastAsia="en-IN"/>
+          <w14:ligatures w14:val="none"/>
+        </w:rPr>
+        <w:lastRenderedPageBreak/>
+        <w:t xml:space="preserve">    </w:t>
+      </w:r>
+      <w:r>
+        <w:rPr>
+          <w:rFonts w:ascii="Cascadia Code" w:eastAsia="Times New Roman" w:hAnsi="Cascadia Code" w:cs="Cascadia Code"/>
+          <w:color w:val="9E880D"/>
+          <w:kern w:val="0"/>
+          <w:sz w:val="20"/>
+          <w:szCs w:val="20"/>
+          <w:lang w:eastAsia="en-IN"/>
+          <w14:ligatures w14:val="none"/>
+        </w:rPr>
+        <w:t>@RequestMapping</w:t>
+      </w:r>
+      <w:r>
+        <w:rPr>
+          <w:rFonts w:ascii="Cascadia Code" w:eastAsia="Times New Roman" w:hAnsi="Cascadia Code" w:cs="Cascadia Code"/>
+          <w:color w:val="080808"/>
+          <w:kern w:val="0"/>
+          <w:sz w:val="20"/>
+          <w:szCs w:val="20"/>
+          <w:lang w:eastAsia="en-IN"/>
+          <w14:ligatures w14:val="none"/>
+        </w:rPr>
+        <w:t>(</w:t>
+      </w:r>
+      <w:r>
+        <w:rPr>
+          <w:rFonts w:ascii="Cascadia Code" w:eastAsia="Times New Roman" w:hAnsi="Cascadia Code" w:cs="Cascadia Code"/>
+          <w:color w:val="067D17"/>
+          <w:kern w:val="0"/>
+          <w:sz w:val="20"/>
+          <w:szCs w:val="20"/>
+          <w:lang w:eastAsia="en-IN"/>
+          <w14:ligatures w14:val="none"/>
+        </w:rPr>
+        <w:t>"/getQueryParamData"</w:t>
+      </w:r>
+      <w:r>
+        <w:rPr>
+          <w:rFonts w:ascii="Cascadia Code" w:eastAsia="Times New Roman" w:hAnsi="Cascadia Code" w:cs="Cascadia Code"/>
+          <w:color w:val="080808"/>
+          <w:kern w:val="0"/>
+          <w:sz w:val="20"/>
+          <w:szCs w:val="20"/>
+          <w:lang w:eastAsia="en-IN"/>
+          <w14:ligatures w14:val="none"/>
+        </w:rPr>
+        <w:t>)</w:t>
+      </w:r>
+      <w:r>
+        <w:rPr>
+          <w:rFonts w:ascii="Cascadia Code" w:eastAsia="Times New Roman" w:hAnsi="Cascadia Code" w:cs="Cascadia Code"/>
+          <w:color w:val="080808"/>
+          <w:kern w:val="0"/>
+          <w:sz w:val="20"/>
+          <w:szCs w:val="20"/>
+          <w:lang w:eastAsia="en-IN"/>
+          <w14:ligatures w14:val="none"/>
+        </w:rPr>
+        <w:br/>
+        <w:t xml:space="preserve">    </w:t>
+      </w:r>
+      <w:r>
+        <w:rPr>
+          <w:rFonts w:ascii="Cascadia Code" w:eastAsia="Times New Roman" w:hAnsi="Cascadia Code" w:cs="Cascadia Code"/>
+          <w:color w:val="0033B3"/>
+          <w:kern w:val="0"/>
+          <w:sz w:val="20"/>
+          <w:szCs w:val="20"/>
+          <w:lang w:eastAsia="en-IN"/>
+          <w14:ligatures w14:val="none"/>
+        </w:rPr>
+        <w:t xml:space="preserve">public </w:t>
+      </w:r>
+      <w:r>
+        <w:rPr>
+          <w:rFonts w:ascii="Cascadia Code" w:eastAsia="Times New Roman" w:hAnsi="Cascadia Code" w:cs="Cascadia Code"/>
+          <w:color w:val="000000"/>
+          <w:kern w:val="0"/>
+          <w:sz w:val="20"/>
+          <w:szCs w:val="20"/>
+          <w:lang w:eastAsia="en-IN"/>
+          <w14:ligatures w14:val="none"/>
+        </w:rPr>
+        <w:t xml:space="preserve">String </w:t>
+      </w:r>
+      <w:r>
+        <w:rPr>
+          <w:rFonts w:ascii="Cascadia Code" w:eastAsia="Times New Roman" w:hAnsi="Cascadia Code" w:cs="Cascadia Code"/>
+          <w:color w:val="00627A"/>
+          <w:kern w:val="0"/>
+          <w:sz w:val="20"/>
+          <w:szCs w:val="20"/>
+          <w:lang w:eastAsia="en-IN"/>
+          <w14:ligatures w14:val="none"/>
+        </w:rPr>
+        <w:t>getQueryParamFromRequest</w:t>
+      </w:r>
+      <w:r>
+        <w:rPr>
+          <w:rFonts w:ascii="Cascadia Code" w:eastAsia="Times New Roman" w:hAnsi="Cascadia Code" w:cs="Cascadia Code"/>
+          <w:color w:val="080808"/>
+          <w:kern w:val="0"/>
+          <w:sz w:val="20"/>
+          <w:szCs w:val="20"/>
+          <w:lang w:eastAsia="en-IN"/>
+          <w14:ligatures w14:val="none"/>
+        </w:rPr>
+        <w:t>(</w:t>
+      </w:r>
+      <w:r>
+        <w:rPr>
+          <w:rFonts w:ascii="Cascadia Code" w:eastAsia="Times New Roman" w:hAnsi="Cascadia Code" w:cs="Cascadia Code"/>
+          <w:color w:val="9E880D"/>
+          <w:kern w:val="0"/>
+          <w:sz w:val="20"/>
+          <w:szCs w:val="20"/>
+          <w:lang w:eastAsia="en-IN"/>
+          <w14:ligatures w14:val="none"/>
+        </w:rPr>
+        <w:t>@RequestParam</w:t>
+      </w:r>
+      <w:r>
+        <w:rPr>
+          <w:rFonts w:ascii="Cascadia Code" w:eastAsia="Times New Roman" w:hAnsi="Cascadia Code" w:cs="Cascadia Code"/>
+          <w:color w:val="080808"/>
+          <w:kern w:val="0"/>
+          <w:sz w:val="20"/>
+          <w:szCs w:val="20"/>
+          <w:lang w:eastAsia="en-IN"/>
+          <w14:ligatures w14:val="none"/>
+        </w:rPr>
+        <w:t>(</w:t>
+      </w:r>
+      <w:r>
+        <w:rPr>
+          <w:rFonts w:ascii="Cascadia Code" w:eastAsia="Times New Roman" w:hAnsi="Cascadia Code" w:cs="Cascadia Code"/>
+          <w:color w:val="067D17"/>
+          <w:kern w:val="0"/>
+          <w:sz w:val="20"/>
+          <w:szCs w:val="20"/>
+          <w:lang w:eastAsia="en-IN"/>
+          <w14:ligatures w14:val="none"/>
+        </w:rPr>
+        <w:t>"ageOfMan"</w:t>
+      </w:r>
+      <w:r>
+        <w:rPr>
+          <w:rFonts w:ascii="Cascadia Code" w:eastAsia="Times New Roman" w:hAnsi="Cascadia Code" w:cs="Cascadia Code"/>
+          <w:color w:val="080808"/>
+          <w:kern w:val="0"/>
+          <w:sz w:val="20"/>
+          <w:szCs w:val="20"/>
+          <w:lang w:eastAsia="en-IN"/>
+          <w14:ligatures w14:val="none"/>
+        </w:rPr>
+        <w:t xml:space="preserve">) </w:t>
+      </w:r>
+      <w:r>
+        <w:rPr>
+          <w:rFonts w:ascii="Cascadia Code" w:eastAsia="Times New Roman" w:hAnsi="Cascadia Code" w:cs="Cascadia Code"/>
+          <w:color w:val="000000"/>
+          <w:kern w:val="0"/>
+          <w:sz w:val="20"/>
+          <w:szCs w:val="20"/>
+          <w:lang w:eastAsia="en-IN"/>
+          <w14:ligatures w14:val="none"/>
+        </w:rPr>
+        <w:t xml:space="preserve">Integer </w:t>
+      </w:r>
+      <w:r>
+        <w:rPr>
+          <w:rFonts w:ascii="Cascadia Code" w:eastAsia="Times New Roman" w:hAnsi="Cascadia Code" w:cs="Cascadia Code"/>
+          <w:color w:val="080808"/>
+          <w:kern w:val="0"/>
+          <w:sz w:val="20"/>
+          <w:szCs w:val="20"/>
+          <w:lang w:eastAsia="en-IN"/>
+          <w14:ligatures w14:val="none"/>
+        </w:rPr>
+        <w:t>age) {</w:t>
+      </w:r>
+      <w:r>
+        <w:rPr>
+          <w:rFonts w:ascii="Cascadia Code" w:eastAsia="Times New Roman" w:hAnsi="Cascadia Code" w:cs="Cascadia Code"/>
+          <w:color w:val="080808"/>
+          <w:kern w:val="0"/>
+          <w:sz w:val="20"/>
+          <w:szCs w:val="20"/>
+          <w:lang w:eastAsia="en-IN"/>
+          <w14:ligatures w14:val="none"/>
+        </w:rPr>
+        <w:br/>
+        <w:t xml:space="preserve">        </w:t>
+      </w:r>
+      <w:r>
+        <w:rPr>
+          <w:rFonts w:ascii="Cascadia Code" w:eastAsia="Times New Roman" w:hAnsi="Cascadia Code" w:cs="Cascadia Code"/>
+          <w:color w:val="000000"/>
+          <w:kern w:val="0"/>
+          <w:sz w:val="20"/>
+          <w:szCs w:val="20"/>
+          <w:lang w:eastAsia="en-IN"/>
+          <w14:ligatures w14:val="none"/>
+        </w:rPr>
+        <w:t xml:space="preserve">String message </w:t>
+      </w:r>
+      <w:r>
+        <w:rPr>
+          <w:rFonts w:ascii="Cascadia Code" w:eastAsia="Times New Roman" w:hAnsi="Cascadia Code" w:cs="Cascadia Code"/>
+          <w:color w:val="080808"/>
+          <w:kern w:val="0"/>
+          <w:sz w:val="20"/>
+          <w:szCs w:val="20"/>
+          <w:lang w:eastAsia="en-IN"/>
+          <w14:ligatures w14:val="none"/>
+        </w:rPr>
+        <w:t xml:space="preserve">= </w:t>
+      </w:r>
+      <w:r>
+        <w:rPr>
+          <w:rFonts w:ascii="Cascadia Code" w:eastAsia="Times New Roman" w:hAnsi="Cascadia Code" w:cs="Cascadia Code"/>
+          <w:color w:val="067D17"/>
+          <w:kern w:val="0"/>
+          <w:sz w:val="20"/>
+          <w:szCs w:val="20"/>
+          <w:lang w:eastAsia="en-IN"/>
+          <w14:ligatures w14:val="none"/>
+        </w:rPr>
+        <w:t xml:space="preserve">"Age : " </w:t>
+      </w:r>
+      <w:r>
+        <w:rPr>
+          <w:rFonts w:ascii="Cascadia Code" w:eastAsia="Times New Roman" w:hAnsi="Cascadia Code" w:cs="Cascadia Code"/>
+          <w:color w:val="080808"/>
+          <w:kern w:val="0"/>
+          <w:sz w:val="20"/>
+          <w:szCs w:val="20"/>
+          <w:lang w:eastAsia="en-IN"/>
+          <w14:ligatures w14:val="none"/>
+        </w:rPr>
+        <w:t>+ age;</w:t>
+      </w:r>
+      <w:r>
+        <w:rPr>
+          <w:rFonts w:ascii="Cascadia Code" w:eastAsia="Times New Roman" w:hAnsi="Cascadia Code" w:cs="Cascadia Code"/>
+          <w:color w:val="080808"/>
+          <w:kern w:val="0"/>
+          <w:sz w:val="20"/>
+          <w:szCs w:val="20"/>
+          <w:lang w:eastAsia="en-IN"/>
+          <w14:ligatures w14:val="none"/>
+        </w:rPr>
+        <w:br/>
+        <w:t xml:space="preserve">        </w:t>
+      </w:r>
+      <w:r>
+        <w:rPr>
+          <w:rFonts w:ascii="Cascadia Code" w:eastAsia="Times New Roman" w:hAnsi="Cascadia Code" w:cs="Cascadia Code"/>
+          <w:color w:val="0033B3"/>
+          <w:kern w:val="0"/>
+          <w:sz w:val="20"/>
+          <w:szCs w:val="20"/>
+          <w:lang w:eastAsia="en-IN"/>
+          <w14:ligatures w14:val="none"/>
+        </w:rPr>
+        <w:t xml:space="preserve">return </w:t>
+      </w:r>
+      <w:r>
+        <w:rPr>
+          <w:rFonts w:ascii="Cascadia Code" w:eastAsia="Times New Roman" w:hAnsi="Cascadia Code" w:cs="Cascadia Code"/>
+          <w:color w:val="000000"/>
+          <w:kern w:val="0"/>
+          <w:sz w:val="20"/>
+          <w:szCs w:val="20"/>
+          <w:lang w:eastAsia="en-IN"/>
+          <w14:ligatures w14:val="none"/>
+        </w:rPr>
+        <w:t>message</w:t>
+      </w:r>
+      <w:r>
+        <w:rPr>
+          <w:rFonts w:ascii="Cascadia Code" w:eastAsia="Times New Roman" w:hAnsi="Cascadia Code" w:cs="Cascadia Code"/>
+          <w:color w:val="080808"/>
+          <w:kern w:val="0"/>
+          <w:sz w:val="20"/>
+          <w:szCs w:val="20"/>
+          <w:lang w:eastAsia="en-IN"/>
+          <w14:ligatures w14:val="none"/>
+        </w:rPr>
+        <w:t>;</w:t>
+      </w:r>
+      <w:r>
+        <w:rPr>
+          <w:rFonts w:ascii="Cascadia Code" w:eastAsia="Times New Roman" w:hAnsi="Cascadia Code" w:cs="Cascadia Code"/>
+          <w:color w:val="080808"/>
+          <w:kern w:val="0"/>
+          <w:sz w:val="20"/>
+          <w:szCs w:val="20"/>
+          <w:lang w:eastAsia="en-IN"/>
+          <w14:ligatures w14:val="none"/>
+        </w:rPr>
+        <w:br/>
+        <w:t xml:space="preserve">    }</w:t>
+      </w:r>
+      <w:r>
+        <w:rPr>
+          <w:rFonts w:ascii="Cascadia Code" w:eastAsia="Times New Roman" w:hAnsi="Cascadia Code" w:cs="Cascadia Code"/>
+          <w:color w:val="080808"/>
+          <w:kern w:val="0"/>
+          <w:sz w:val="20"/>
+          <w:szCs w:val="20"/>
+          <w:lang w:eastAsia="en-IN"/>
+          <w14:ligatures w14:val="none"/>
+        </w:rPr>
+        <w:br/>
+      </w:r>
+      <w:r>
+        <w:rPr>
+          <w:rFonts w:ascii="Cascadia Code" w:eastAsia="Times New Roman" w:hAnsi="Cascadia Code" w:cs="Cascadia Code"/>
+          <w:color w:val="080808"/>
+          <w:kern w:val="0"/>
+          <w:sz w:val="20"/>
+          <w:szCs w:val="20"/>
+          <w:lang w:eastAsia="en-IN"/>
+          <w14:ligatures w14:val="none"/>
+        </w:rPr>
+        <w:br/>
+        <w:t>}</w:t>
+      </w:r>
+    </w:p>
+    <w:p>
+      <w:pPr>
+        <w:spacing w:after="0" w:line="240" w:lineRule="auto"/>
+        <w:rPr>
+          <w:rFonts w:asciiTheme="minorHAnsi" w:hAnsiTheme="minorHAnsi" w:cstheme="minorHAnsi"/>
+          <w:color w:val="000000"/>
+          <w:sz w:val="26"/>
+          <w:szCs w:val="26"/>
+          <w:shd w:val="clear" w:color="auto" w:fill="FFFFFF"/>
+        </w:rPr>
+      </w:pPr>
+    </w:p>
+    <w:p>
+      <w:pPr>
+        <w:spacing w:after="0" w:line="240" w:lineRule="auto"/>
+        <w:rPr>
+          <w:rFonts w:asciiTheme="minorHAnsi" w:hAnsiTheme="minorHAnsi" w:cstheme="minorHAnsi"/>
+          <w:color w:val="000000"/>
+          <w:sz w:val="26"/>
+          <w:szCs w:val="26"/>
+          <w:shd w:val="clear" w:color="auto" w:fill="FFFFFF"/>
+        </w:rPr>
+      </w:pPr>
+    </w:p>
+    <w:p>
+      <w:pPr>
+        <w:spacing w:after="0" w:line="240" w:lineRule="auto"/>
+        <w:rPr>
+          <w:rFonts w:asciiTheme="minorHAnsi" w:hAnsiTheme="minorHAnsi" w:cstheme="minorHAnsi"/>
+          <w:color w:val="000000"/>
+          <w:sz w:val="26"/>
+          <w:szCs w:val="26"/>
+          <w:shd w:val="clear" w:color="auto" w:fill="FFFFFF"/>
+        </w:rPr>
+      </w:pPr>
+      <w:r>
+        <w:rPr>
+          <w:rFonts w:asciiTheme="minorHAnsi" w:hAnsiTheme="minorHAnsi" w:cstheme="minorHAnsi"/>
+          <w:b/>
+          <w:bCs/>
+          <w:color w:val="000000"/>
+          <w:sz w:val="26"/>
+          <w:szCs w:val="26"/>
+          <w:shd w:val="clear" w:color="auto" w:fill="FFFFFF"/>
+        </w:rPr>
+        <w:t>POST type request:</w:t>
+      </w:r>
+    </w:p>
+    <w:p>
+      <w:pPr>
+        <w:spacing w:after="0" w:line="240" w:lineRule="auto"/>
+        <w:rPr>
+          <w:rFonts w:asciiTheme="minorHAnsi" w:hAnsiTheme="minorHAnsi" w:cstheme="minorHAnsi"/>
+          <w:color w:val="000000"/>
+          <w:sz w:val="26"/>
+          <w:szCs w:val="26"/>
+          <w:shd w:val="clear" w:color="auto" w:fill="FFFFFF"/>
+        </w:rPr>
+      </w:pPr>
+      <w:r>
+        <w:rPr>
+          <w:rFonts w:asciiTheme="minorHAnsi" w:hAnsiTheme="minorHAnsi" w:cstheme="minorHAnsi"/>
+          <w:color w:val="000000"/>
+          <w:sz w:val="26"/>
+          <w:szCs w:val="26"/>
+          <w:shd w:val="clear" w:color="auto" w:fill="FFFFFF"/>
+        </w:rPr>
+        <w:t>POST type request is used to send large  data like non – primitive data</w:t>
       </w:r>
     </w:p>
     <w:sectPr>
@@ -2968,6 +4831,60 @@
       <w:shd w:val="clear" w:color="auto" w:fill="E1DFDD"/>
     </w:rPr>
   </w:style>
+  <w:style w:type="paragraph" w:styleId="HTMLPreformatted">
+    <w:name w:val="HTML Preformatted"/>
+    <w:basedOn w:val="Normal"/>
+    <w:link w:val="HTMLPreformattedChar"/>
+    <w:uiPriority w:val="99"/>
+    <w:semiHidden/>
+    <w:unhideWhenUsed/>
+    <w:rsid w:val="00740CDF"/>
+    <w:pPr>
+      <w:tabs>
+        <w:tab w:val="left" w:pos="916"/>
+        <w:tab w:val="left" w:pos="1832"/>
+        <w:tab w:val="left" w:pos="2748"/>
+        <w:tab w:val="left" w:pos="3664"/>
+        <w:tab w:val="left" w:pos="4580"/>
+        <w:tab w:val="left" w:pos="5496"/>
+        <w:tab w:val="left" w:pos="6412"/>
+        <w:tab w:val="left" w:pos="7328"/>
+        <w:tab w:val="left" w:pos="8244"/>
+        <w:tab w:val="left" w:pos="9160"/>
+        <w:tab w:val="left" w:pos="10076"/>
+        <w:tab w:val="left" w:pos="10992"/>
+        <w:tab w:val="left" w:pos="11908"/>
+        <w:tab w:val="left" w:pos="12824"/>
+        <w:tab w:val="left" w:pos="13740"/>
+        <w:tab w:val="left" w:pos="14656"/>
+      </w:tabs>
+      <w:spacing w:after="0" w:line="240" w:lineRule="auto"/>
+    </w:pPr>
+    <w:rPr>
+      <w:rFonts w:ascii="Courier New" w:eastAsia="Times New Roman" w:hAnsi="Courier New" w:cs="Courier New"/>
+      <w:kern w:val="0"/>
+      <w:sz w:val="20"/>
+      <w:szCs w:val="20"/>
+      <w:lang w:eastAsia="en-IN"/>
+      <w14:ligatures w14:val="none"/>
+    </w:rPr>
+  </w:style>
+  <w:style w:type="character" w:customStyle="1" w:styleId="HTMLPreformattedChar">
+    <w:name w:val="HTML Preformatted Char"/>
+    <w:basedOn w:val="DefaultParagraphFont"/>
+    <w:link w:val="HTMLPreformatted"/>
+    <w:uiPriority w:val="99"/>
+    <w:semiHidden/>
+    <w:rsid w:val="00740CDF"/>
+    <w:rPr>
+      <w:rFonts w:ascii="Courier New" w:eastAsia="Times New Roman" w:hAnsi="Courier New" w:cs="Courier New"/>
+      <w:kern w:val="0"/>
+      <w:sz w:val="20"/>
+      <w:szCs w:val="20"/>
+      <w:lang w:eastAsia="en-IN"/>
+      <w14:ligatures w14:val="none"/>
+    </w:rPr>
+  </w:style>
 </w:styles>
 </file>
 

</xml_diff>